<commit_message>
Atualizacao do banco de dados, imagens e do populate.py
</commit_message>
<xml_diff>
--- a/Trabalho - Implementação de um Sistema de Recomendação de Produtos Utilizando Grafos.docx
+++ b/Trabalho - Implementação de um Sistema de Recomendação de Produtos Utilizando Grafos.docx
@@ -69,29 +69,14 @@
     <w:p>
       <w:pPr>
         <w:jc w:val="center"/>
-        <w:rPr>
-          <w:lang w:val="en-US"/>
-        </w:rPr>
-      </w:pPr>
-      <w:r>
-        <w:rPr>
-          <w:lang w:val="en-US"/>
-        </w:rPr>
-        <w:t>DATA STRUCTURE STRATEGY AND I</w:t>
-      </w:r>
-      <w:r>
-        <w:rPr>
-          <w:lang w:val="en-US"/>
-        </w:rPr>
-        <w:t>MPLEMENTATION</w:t>
+      </w:pPr>
+      <w:r>
+        <w:t>DATA STRUCTURE STRATEGY AND IMPLEMENTATION</w:t>
       </w:r>
     </w:p>
     <w:p>
       <w:pPr>
         <w:jc w:val="center"/>
-        <w:rPr>
-          <w:lang w:val="en-US"/>
-        </w:rPr>
       </w:pPr>
     </w:p>
     <w:p>
@@ -106,7 +91,6 @@
         <w:jc w:val="center"/>
         <w:rPr>
           <w:color w:val="000000"/>
-          <w:lang w:val="en-US"/>
         </w:rPr>
       </w:pPr>
     </w:p>
@@ -538,21 +522,12 @@
         </w:rPr>
         <w:t xml:space="preserve"> </w:t>
       </w:r>
-      <w:proofErr w:type="gramStart"/>
       <w:r>
         <w:rPr>
           <w:rFonts w:ascii="Arial" w:eastAsia="Arial" w:hAnsi="Arial" w:cs="Arial"/>
           <w:color w:val="000000"/>
         </w:rPr>
-        <w:t>Analise</w:t>
-      </w:r>
-      <w:proofErr w:type="gramEnd"/>
-      <w:r>
-        <w:rPr>
-          <w:rFonts w:ascii="Arial" w:eastAsia="Arial" w:hAnsi="Arial" w:cs="Arial"/>
-          <w:color w:val="000000"/>
-        </w:rPr>
-        <w:t xml:space="preserve"> e Desenvolvimento de Sistemas</w:t>
+        <w:t>Analise e Desenvolvimento de Sistemas</w:t>
       </w:r>
       <w:r>
         <w:rPr>
@@ -952,14 +927,12 @@
         <w:rPr>
           <w:b/>
           <w:bCs/>
-          <w:lang w:val="de-DE"/>
         </w:rPr>
       </w:pPr>
       <w:r>
         <w:rPr>
           <w:b/>
           <w:bCs/>
-          <w:lang w:val="de-DE"/>
         </w:rPr>
         <w:t>1.</w:t>
       </w:r>
@@ -967,7 +940,6 @@
         <w:rPr>
           <w:b/>
           <w:bCs/>
-          <w:lang w:val="de-DE"/>
         </w:rPr>
         <w:t>Introdução</w:t>
       </w:r>
@@ -978,7 +950,6 @@
         <w:rPr>
           <w:b/>
           <w:bCs/>
-          <w:lang w:val="de-DE"/>
         </w:rPr>
       </w:pPr>
     </w:p>
@@ -988,7 +959,16 @@
         <w:ind w:firstLine="720"/>
       </w:pPr>
       <w:r>
-        <w:t xml:space="preserve">A crescente demanda por eficiência em plataformas de e-commerce tem evidenciado a importância de sistemas de busca rápidos e precisos. A </w:t>
+        <w:t xml:space="preserve">A crescente demanda por eficiência em plataformas de e-commerce tem evidenciado a importância de sistemas de busca rápidos e precisos. </w:t>
+      </w:r>
+      <w:r>
+        <w:t xml:space="preserve">No caso </w:t>
+      </w:r>
+      <w:r>
+        <w:t>passado a</w:t>
+      </w:r>
+      <w:r>
+        <w:t xml:space="preserve"> </w:t>
       </w:r>
       <w:proofErr w:type="spellStart"/>
       <w:r>
@@ -996,15 +976,136 @@
       </w:r>
       <w:proofErr w:type="spellEnd"/>
       <w:r>
-        <w:t xml:space="preserve">, empresa fictícia de grande porte, enfrenta desafios significativos relacionados à lentidão e imprecisão de seu sistema de busca, comprometendo a experiência do usuário e a conversão de vendas. Este trabalho tem como objetivo explorar as causas do problema, os impactos sobre os usuários, propor soluções viáveis e discutir a implementação de estruturas de dados eficientes em </w:t>
+        <w:t>, empresa fictícia de grande porte, enfrenta desafios significativos relacionados à lentidão e imprecisão de seu sistema de busca, comprometendo a experiência do usuário e a conversão de vendas.</w:t>
+      </w:r>
+    </w:p>
+    <w:p>
+      <w:pPr>
+        <w:spacing w:line="240" w:lineRule="auto"/>
+        <w:ind w:firstLine="720"/>
+      </w:pPr>
+      <w:r>
+        <w:t xml:space="preserve">Na vida real </w:t>
+      </w:r>
+      <w:r>
+        <w:t xml:space="preserve">empresas como Mercado Livre </w:t>
+      </w:r>
+      <w:r>
+        <w:t>possui</w:t>
+      </w:r>
+      <w:r>
+        <w:t xml:space="preserve"> mais de 60 Milhões de Ofertas</w:t>
+      </w:r>
+      <w:r>
+        <w:t xml:space="preserve">, a </w:t>
       </w:r>
       <w:proofErr w:type="spellStart"/>
       <w:r>
+        <w:t>Amazon</w:t>
+      </w:r>
+      <w:proofErr w:type="spellEnd"/>
+      <w:r>
+        <w:t xml:space="preserve"> </w:t>
+      </w:r>
+      <w:r>
+        <w:t>100 milhões de produtos</w:t>
+      </w:r>
+      <w:r>
+        <w:t xml:space="preserve">, </w:t>
+      </w:r>
+      <w:proofErr w:type="spellStart"/>
+      <w:r>
+        <w:t>Shop</w:t>
+      </w:r>
+      <w:r>
+        <w:t>e</w:t>
+      </w:r>
+      <w:r>
+        <w:t>e</w:t>
+      </w:r>
+      <w:proofErr w:type="spellEnd"/>
+      <w:r>
+        <w:t xml:space="preserve"> e</w:t>
+      </w:r>
+      <w:r>
+        <w:t xml:space="preserve"> Magazine </w:t>
+      </w:r>
+      <w:r>
+        <w:t>L</w:t>
+      </w:r>
+      <w:r>
+        <w:t xml:space="preserve">uiza não divulgam a quantidade de produtos, mas são milhões de vendedores </w:t>
+      </w:r>
+      <w:r>
+        <w:t xml:space="preserve">que resultam em números </w:t>
+      </w:r>
+      <w:r>
+        <w:t>tão</w:t>
+      </w:r>
+      <w:r>
+        <w:t xml:space="preserve"> grandes quanto a de seus concorrentes.</w:t>
+      </w:r>
+    </w:p>
+    <w:p>
+      <w:pPr>
+        <w:spacing w:line="240" w:lineRule="auto"/>
+        <w:ind w:firstLine="720"/>
+      </w:pPr>
+      <w:r>
+        <w:t xml:space="preserve">Com uma quantidade </w:t>
+      </w:r>
+      <w:r>
+        <w:t>tão</w:t>
+      </w:r>
+      <w:r>
+        <w:t xml:space="preserve"> grande de dados é </w:t>
+      </w:r>
+      <w:r>
+        <w:t>essencial</w:t>
+      </w:r>
+      <w:r>
+        <w:t xml:space="preserve"> para as empresas buscarem por </w:t>
+      </w:r>
+      <w:r>
+        <w:t>algoritmos</w:t>
+      </w:r>
+      <w:r>
+        <w:t xml:space="preserve"> que possibilitem o r</w:t>
+      </w:r>
+      <w:r>
+        <w:t>apidez na busca para seus usuários.</w:t>
+      </w:r>
+      <w:r>
+        <w:t xml:space="preserve"> </w:t>
+      </w:r>
+    </w:p>
+    <w:p>
+      <w:pPr>
+        <w:spacing w:line="240" w:lineRule="auto"/>
+        <w:ind w:firstLine="720"/>
+      </w:pPr>
+      <w:r>
+        <w:t xml:space="preserve"> Este trabalho tem como objetivo explorar as causas do problema, os impactos sobre os usuários, propor soluções viáveis e discutir a implementação de estruturas de dados eficientes em </w:t>
+      </w:r>
+      <w:proofErr w:type="spellStart"/>
+      <w:r>
         <w:t>Rust</w:t>
       </w:r>
       <w:proofErr w:type="spellEnd"/>
       <w:r>
-        <w:t xml:space="preserve"> como alternativa de otimização.</w:t>
+        <w:t xml:space="preserve"> como alternativa de otimização</w:t>
+      </w:r>
+      <w:r>
+        <w:t xml:space="preserve"> par</w:t>
+      </w:r>
+      <w:r>
+        <w:t xml:space="preserve">a </w:t>
+      </w:r>
+      <w:r>
+        <w:t>a</w:t>
+      </w:r>
+      <w:r>
+        <w:t>s buscas.</w:t>
       </w:r>
     </w:p>
     <w:p>
@@ -1214,7 +1315,6 @@
         <w:rPr>
           <w:b/>
           <w:bCs/>
-          <w:lang w:val="de-DE"/>
         </w:rPr>
       </w:pPr>
     </w:p>
@@ -1288,14 +1388,12 @@
         <w:rPr>
           <w:b/>
           <w:bCs/>
-          <w:lang w:val="de-DE"/>
         </w:rPr>
       </w:pPr>
       <w:r>
         <w:rPr>
           <w:b/>
           <w:bCs/>
-          <w:lang w:val="de-DE"/>
         </w:rPr>
         <w:t>3</w:t>
       </w:r>
@@ -1303,68 +1401,62 @@
         <w:rPr>
           <w:b/>
           <w:bCs/>
-          <w:lang w:val="de-DE"/>
-        </w:rPr>
-        <w:t xml:space="preserve">. </w:t>
-      </w:r>
-      <w:proofErr w:type="spellStart"/>
-      <w:r>
+        </w:rPr>
+        <w:t>. Impacto nos Usuários</w:t>
+      </w:r>
+    </w:p>
+    <w:p>
+      <w:pPr>
+        <w:spacing w:line="240" w:lineRule="auto"/>
+        <w:ind w:left="720"/>
         <w:rPr>
           <w:b/>
           <w:bCs/>
-          <w:lang w:val="de-DE"/>
-        </w:rPr>
-        <w:t>Impacto</w:t>
-      </w:r>
-      <w:proofErr w:type="spellEnd"/>
-      <w:r>
+        </w:rPr>
+      </w:pPr>
+    </w:p>
+    <w:p>
+      <w:pPr>
+        <w:spacing w:line="240" w:lineRule="auto"/>
+        <w:ind w:firstLine="720"/>
+      </w:pPr>
+      <w:r>
+        <w:t>Os principais afetados pela baixa performance do sistema de busca são os consumidores e os administradores da plataforma. Os consumidores enfrentam frustrações ao não encontrar produtos desejados, o que pode levá-los a abandonar o site e buscar alternativas em concorrentes. Já os administradores observam queda nas taxas de conversão, aumento no custo de aquisição de clientes e perda de competitividade (LAUDON; TRAVER, 2021).</w:t>
+      </w:r>
+    </w:p>
+    <w:p>
+      <w:pPr>
+        <w:spacing w:line="240" w:lineRule="auto"/>
+      </w:pPr>
+    </w:p>
+    <w:p>
+      <w:pPr>
+        <w:spacing w:line="240" w:lineRule="auto"/>
+      </w:pPr>
+    </w:p>
+    <w:p>
+      <w:pPr>
+        <w:spacing w:line="240" w:lineRule="auto"/>
+        <w:ind w:left="720"/>
         <w:rPr>
           <w:b/>
           <w:bCs/>
-          <w:lang w:val="de-DE"/>
-        </w:rPr>
-        <w:t xml:space="preserve"> nos </w:t>
-      </w:r>
-      <w:proofErr w:type="spellStart"/>
+        </w:rPr>
+      </w:pPr>
       <w:r>
         <w:rPr>
           <w:b/>
           <w:bCs/>
-          <w:lang w:val="de-DE"/>
-        </w:rPr>
-        <w:t>Usuários</w:t>
-      </w:r>
-      <w:proofErr w:type="spellEnd"/>
-    </w:p>
-    <w:p>
-      <w:pPr>
-        <w:spacing w:line="240" w:lineRule="auto"/>
-        <w:ind w:left="720"/>
+        </w:rPr>
+        <w:t>4</w:t>
+      </w:r>
+      <w:r>
         <w:rPr>
           <w:b/>
           <w:bCs/>
-          <w:lang w:val="de-DE"/>
-        </w:rPr>
-      </w:pPr>
-    </w:p>
-    <w:p>
-      <w:pPr>
-        <w:spacing w:line="240" w:lineRule="auto"/>
-        <w:ind w:firstLine="720"/>
-      </w:pPr>
-      <w:r>
-        <w:t>Os principais afetados pela baixa performance do sistema de busca são os consumidores e os administradores da plataforma. Os consumidores enfrentam frustrações ao não encontrar produtos desejados, o que pode levá-los a abandonar o site e buscar alternativas em concorrentes. Já os administradores observam queda nas taxas de conversão, aumento no custo de aquisição de clientes e perda de competitividade (LAUDON; TRAVER, 2021).</w:t>
-      </w:r>
-    </w:p>
-    <w:p>
-      <w:pPr>
-        <w:spacing w:line="240" w:lineRule="auto"/>
-      </w:pPr>
-    </w:p>
-    <w:p>
-      <w:pPr>
-        <w:spacing w:line="240" w:lineRule="auto"/>
-      </w:pPr>
+        </w:rPr>
+        <w:t>. Soluções Possíveis</w:t>
+      </w:r>
     </w:p>
     <w:p>
       <w:pPr>
@@ -1373,62 +1465,6 @@
         <w:rPr>
           <w:b/>
           <w:bCs/>
-          <w:lang w:val="de-DE"/>
-        </w:rPr>
-      </w:pPr>
-      <w:r>
-        <w:rPr>
-          <w:b/>
-          <w:bCs/>
-          <w:lang w:val="de-DE"/>
-        </w:rPr>
-        <w:t>4</w:t>
-      </w:r>
-      <w:r>
-        <w:rPr>
-          <w:b/>
-          <w:bCs/>
-          <w:lang w:val="de-DE"/>
-        </w:rPr>
-        <w:t xml:space="preserve">. </w:t>
-      </w:r>
-      <w:proofErr w:type="spellStart"/>
-      <w:r>
-        <w:rPr>
-          <w:b/>
-          <w:bCs/>
-          <w:lang w:val="de-DE"/>
-        </w:rPr>
-        <w:t>Soluções</w:t>
-      </w:r>
-      <w:proofErr w:type="spellEnd"/>
-      <w:r>
-        <w:rPr>
-          <w:b/>
-          <w:bCs/>
-          <w:lang w:val="de-DE"/>
-        </w:rPr>
-        <w:t xml:space="preserve"> </w:t>
-      </w:r>
-      <w:proofErr w:type="spellStart"/>
-      <w:r>
-        <w:rPr>
-          <w:b/>
-          <w:bCs/>
-          <w:lang w:val="de-DE"/>
-        </w:rPr>
-        <w:t>Possíveis</w:t>
-      </w:r>
-      <w:proofErr w:type="spellEnd"/>
-    </w:p>
-    <w:p>
-      <w:pPr>
-        <w:spacing w:line="240" w:lineRule="auto"/>
-        <w:ind w:left="720"/>
-        <w:rPr>
-          <w:b/>
-          <w:bCs/>
-          <w:lang w:val="de-DE"/>
         </w:rPr>
       </w:pPr>
     </w:p>
@@ -1666,148 +1702,220 @@
     <w:p>
       <w:pPr>
         <w:spacing w:line="240" w:lineRule="auto"/>
+        <w:ind w:left="1440"/>
+      </w:pPr>
+    </w:p>
+    <w:p>
+      <w:pPr>
+        <w:spacing w:line="240" w:lineRule="auto"/>
+        <w:ind w:left="1440"/>
+      </w:pPr>
+    </w:p>
+    <w:p>
+      <w:pPr>
+        <w:spacing w:line="240" w:lineRule="auto"/>
+        <w:ind w:left="1440"/>
+      </w:pPr>
+    </w:p>
+    <w:p>
+      <w:pPr>
+        <w:spacing w:line="240" w:lineRule="auto"/>
         <w:ind w:firstLine="720"/>
         <w:rPr>
           <w:b/>
           <w:bCs/>
-          <w:lang w:val="de-DE"/>
         </w:rPr>
       </w:pPr>
       <w:r>
         <w:rPr>
           <w:b/>
           <w:bCs/>
-          <w:lang w:val="de-DE"/>
-        </w:rPr>
-        <w:t xml:space="preserve">4. </w:t>
-      </w:r>
-      <w:proofErr w:type="spellStart"/>
-      <w:r>
+        </w:rPr>
+        <w:t>4. Barreiras à Implementação</w:t>
+      </w:r>
+    </w:p>
+    <w:p>
+      <w:pPr>
+        <w:spacing w:line="240" w:lineRule="auto"/>
+        <w:ind w:firstLine="720"/>
         <w:rPr>
           <w:b/>
           <w:bCs/>
-          <w:lang w:val="de-DE"/>
-        </w:rPr>
-        <w:t>Barreiras</w:t>
+        </w:rPr>
+      </w:pPr>
+    </w:p>
+    <w:p>
+      <w:pPr>
+        <w:spacing w:line="240" w:lineRule="auto"/>
+        <w:ind w:firstLine="360"/>
+      </w:pPr>
+      <w:r>
+        <w:t xml:space="preserve">A implementação dessas soluções enfrenta barreiras como a necessidade de reestruturação do </w:t>
+      </w:r>
+      <w:proofErr w:type="spellStart"/>
+      <w:r>
+        <w:t>backend</w:t>
       </w:r>
       <w:proofErr w:type="spellEnd"/>
       <w:r>
+        <w:t xml:space="preserve">, capacitação da equipe técnica em </w:t>
+      </w:r>
+      <w:proofErr w:type="spellStart"/>
+      <w:r>
+        <w:t>Rust</w:t>
+      </w:r>
+      <w:proofErr w:type="spellEnd"/>
+      <w:r>
+        <w:t>, e integração com sistemas legados. Além disso, a migração de dados e a adaptação dos algoritmos existentes exigem planejamento cuidadoso e testes extensivos (SEDGEWICK; WAYNE, 2011).</w:t>
+      </w:r>
+    </w:p>
+    <w:p>
+      <w:pPr>
+        <w:spacing w:line="240" w:lineRule="auto"/>
+        <w:ind w:firstLine="360"/>
+      </w:pPr>
+    </w:p>
+    <w:p>
+      <w:pPr>
+        <w:spacing w:line="240" w:lineRule="auto"/>
+        <w:ind w:firstLine="360"/>
+      </w:pPr>
+    </w:p>
+    <w:p>
+      <w:pPr>
+        <w:spacing w:line="240" w:lineRule="auto"/>
+      </w:pPr>
+    </w:p>
+    <w:p>
+      <w:pPr>
+        <w:spacing w:line="240" w:lineRule="auto"/>
+        <w:ind w:firstLine="360"/>
         <w:rPr>
           <w:b/>
           <w:bCs/>
-          <w:lang w:val="de-DE"/>
-        </w:rPr>
-        <w:t xml:space="preserve"> à </w:t>
-      </w:r>
-      <w:proofErr w:type="spellStart"/>
+        </w:rPr>
+      </w:pPr>
       <w:r>
         <w:rPr>
           <w:b/>
           <w:bCs/>
-          <w:lang w:val="de-DE"/>
-        </w:rPr>
-        <w:t>Implementação</w:t>
-      </w:r>
-      <w:proofErr w:type="spellEnd"/>
-    </w:p>
-    <w:p>
-      <w:pPr>
-        <w:spacing w:line="240" w:lineRule="auto"/>
-        <w:ind w:firstLine="720"/>
+        </w:rPr>
+        <w:t xml:space="preserve">5. Contribuição das Tabelas </w:t>
+      </w:r>
+      <w:proofErr w:type="spellStart"/>
+      <w:r>
         <w:rPr>
           <w:b/>
           <w:bCs/>
-          <w:lang w:val="de-DE"/>
-        </w:rPr>
-      </w:pPr>
-    </w:p>
-    <w:p>
-      <w:pPr>
-        <w:spacing w:line="240" w:lineRule="auto"/>
-        <w:ind w:firstLine="360"/>
-      </w:pPr>
-      <w:r>
-        <w:t xml:space="preserve">A implementação dessas soluções enfrenta barreiras como a necessidade de reestruturação do </w:t>
-      </w:r>
-      <w:proofErr w:type="spellStart"/>
-      <w:r>
-        <w:t>backend</w:t>
+        </w:rPr>
+        <w:t>Hash</w:t>
       </w:r>
       <w:proofErr w:type="spellEnd"/>
       <w:r>
-        <w:t xml:space="preserve">, capacitação da equipe técnica em </w:t>
-      </w:r>
-      <w:proofErr w:type="spellStart"/>
-      <w:r>
-        <w:t>Rust</w:t>
-      </w:r>
-      <w:proofErr w:type="spellEnd"/>
-      <w:r>
-        <w:t>, e integração com sistemas legados. Além disso, a migração de dados e a adaptação dos algoritmos existentes exigem planejamento cuidadoso e testes extensivos (SEDGEWICK; WAYNE, 2011).</w:t>
-      </w:r>
-    </w:p>
-    <w:p>
-      <w:pPr>
-        <w:spacing w:line="240" w:lineRule="auto"/>
-        <w:ind w:firstLine="360"/>
-      </w:pPr>
-    </w:p>
-    <w:p>
-      <w:pPr>
-        <w:spacing w:line="240" w:lineRule="auto"/>
-        <w:ind w:firstLine="360"/>
-      </w:pPr>
-    </w:p>
-    <w:p>
-      <w:pPr>
-        <w:spacing w:line="240" w:lineRule="auto"/>
-      </w:pPr>
-    </w:p>
-    <w:p>
-      <w:pPr>
-        <w:spacing w:line="240" w:lineRule="auto"/>
-        <w:ind w:firstLine="360"/>
         <w:rPr>
           <w:b/>
           <w:bCs/>
         </w:rPr>
-      </w:pPr>
+        <w:t xml:space="preserve"> em </w:t>
+      </w:r>
+      <w:proofErr w:type="spellStart"/>
       <w:r>
         <w:rPr>
           <w:b/>
           <w:bCs/>
         </w:rPr>
-        <w:t xml:space="preserve">5. Contribuição das Tabelas </w:t>
-      </w:r>
-      <w:proofErr w:type="spellStart"/>
-      <w:r>
+        <w:t>Rust</w:t>
+      </w:r>
+      <w:proofErr w:type="spellEnd"/>
+    </w:p>
+    <w:p>
+      <w:pPr>
+        <w:spacing w:line="240" w:lineRule="auto"/>
         <w:rPr>
           <w:b/>
           <w:bCs/>
         </w:rPr>
-        <w:t>Hash</w:t>
+      </w:pPr>
+    </w:p>
+    <w:p>
+      <w:pPr>
+        <w:spacing w:line="240" w:lineRule="auto"/>
+        <w:ind w:firstLine="360"/>
+      </w:pPr>
+      <w:proofErr w:type="spellStart"/>
+      <w:r>
+        <w:t>Rust</w:t>
       </w:r>
       <w:proofErr w:type="spellEnd"/>
       <w:r>
+        <w:t xml:space="preserve"> é uma linguagem de programação moderna que oferece segurança de memória e alto desempenho. A utilização de tabelas </w:t>
+      </w:r>
+      <w:proofErr w:type="spellStart"/>
+      <w:r>
+        <w:t>hash</w:t>
+      </w:r>
+      <w:proofErr w:type="spellEnd"/>
+      <w:r>
+        <w:t xml:space="preserve"> em </w:t>
+      </w:r>
+      <w:proofErr w:type="spellStart"/>
+      <w:r>
+        <w:t>Rust</w:t>
+      </w:r>
+      <w:proofErr w:type="spellEnd"/>
+      <w:r>
+        <w:t xml:space="preserve"> pode reduzir significativamente o tempo de busca por produtos, graças à eficiência da estrutura </w:t>
+      </w:r>
+      <w:proofErr w:type="spellStart"/>
+      <w:r>
+        <w:t>HashMap</w:t>
+      </w:r>
+      <w:proofErr w:type="spellEnd"/>
+      <w:r>
+        <w:t xml:space="preserve">, que permite acesso constante (O(1)) a elementos indexados (KLABNIK; NICHOLS, 2018). Além disso, </w:t>
+      </w:r>
+      <w:proofErr w:type="spellStart"/>
+      <w:r>
+        <w:t>Rust</w:t>
+      </w:r>
+      <w:proofErr w:type="spellEnd"/>
+      <w:r>
+        <w:t xml:space="preserve"> evita erros comuns como vazamentos de memória e condições de corrida, tornando o sistema mais robusto.</w:t>
+      </w:r>
+    </w:p>
+    <w:p>
+      <w:pPr>
+        <w:spacing w:line="240" w:lineRule="auto"/>
+        <w:ind w:firstLine="360"/>
+      </w:pPr>
+    </w:p>
+    <w:p>
+      <w:pPr>
+        <w:spacing w:line="240" w:lineRule="auto"/>
+        <w:ind w:firstLine="360"/>
+      </w:pPr>
+    </w:p>
+    <w:p>
+      <w:pPr>
+        <w:spacing w:line="240" w:lineRule="auto"/>
+        <w:ind w:firstLine="360"/>
         <w:rPr>
           <w:b/>
           <w:bCs/>
         </w:rPr>
-        <w:t xml:space="preserve"> em </w:t>
-      </w:r>
-      <w:proofErr w:type="spellStart"/>
+      </w:pPr>
       <w:r>
         <w:rPr>
           <w:b/>
           <w:bCs/>
         </w:rPr>
-        <w:t>Rust</w:t>
-      </w:r>
-      <w:proofErr w:type="spellEnd"/>
-    </w:p>
-    <w:p>
-      <w:pPr>
-        <w:spacing w:line="240" w:lineRule="auto"/>
+        <w:t>6. Requisitos de Hardware e Software</w:t>
+      </w:r>
+    </w:p>
+    <w:p>
+      <w:pPr>
+        <w:spacing w:line="240" w:lineRule="auto"/>
+        <w:ind w:firstLine="360"/>
         <w:rPr>
           <w:b/>
           <w:bCs/>
@@ -1819,53 +1927,48 @@
         <w:spacing w:line="240" w:lineRule="auto"/>
         <w:ind w:firstLine="360"/>
       </w:pPr>
+      <w:r>
+        <w:t>Para implementar a solução proposta, são necessários servidores com boa capacidade de processamento paralelo (</w:t>
+      </w:r>
       <w:proofErr w:type="spellStart"/>
       <w:r>
+        <w:t>multi-core</w:t>
+      </w:r>
+      <w:proofErr w:type="spellEnd"/>
+      <w:r>
+        <w:t xml:space="preserve">), memória RAM suficiente para armazenar as estruturas de dados em tempo real e </w:t>
+      </w:r>
+      <w:proofErr w:type="spellStart"/>
+      <w:r>
+        <w:t>SSDs</w:t>
+      </w:r>
+      <w:proofErr w:type="spellEnd"/>
+      <w:r>
+        <w:t xml:space="preserve"> para acesso rápido ao banco de dados. No aspecto de software, é necessário o compilador </w:t>
+      </w:r>
+      <w:proofErr w:type="spellStart"/>
+      <w:r>
         <w:t>Rust</w:t>
       </w:r>
       <w:proofErr w:type="spellEnd"/>
       <w:r>
-        <w:t xml:space="preserve"> é uma linguagem de programação moderna que oferece segurança de memória e alto desempenho. A utilização de tabelas </w:t>
+        <w:t xml:space="preserve">, bibliotecas como </w:t>
       </w:r>
       <w:proofErr w:type="spellStart"/>
       <w:r>
-        <w:t>hash</w:t>
+        <w:t>serde</w:t>
       </w:r>
       <w:proofErr w:type="spellEnd"/>
       <w:r>
-        <w:t xml:space="preserve"> em </w:t>
+        <w:t xml:space="preserve"> para serialização de dados, e ferramentas de integração contínua como GitHub </w:t>
       </w:r>
       <w:proofErr w:type="spellStart"/>
       <w:r>
-        <w:t>Rust</w:t>
+        <w:t>Actions</w:t>
       </w:r>
       <w:proofErr w:type="spellEnd"/>
       <w:r>
-        <w:t xml:space="preserve"> pode reduzir significativamente o tempo de busca por produtos, graças à eficiência da estrutura </w:t>
-      </w:r>
-      <w:proofErr w:type="spellStart"/>
-      <w:r>
-        <w:t>HashMap</w:t>
-      </w:r>
-      <w:proofErr w:type="spellEnd"/>
-      <w:r>
-        <w:t>, que permite acesso constante (</w:t>
-      </w:r>
-      <w:proofErr w:type="gramStart"/>
-      <w:r>
-        <w:t>O(</w:t>
-      </w:r>
-      <w:proofErr w:type="gramEnd"/>
-      <w:r>
-        <w:t xml:space="preserve">1)) a elementos indexados (KLABNIK; NICHOLS, 2018). Além disso, </w:t>
-      </w:r>
-      <w:proofErr w:type="spellStart"/>
-      <w:r>
-        <w:t>Rust</w:t>
-      </w:r>
-      <w:proofErr w:type="spellEnd"/>
-      <w:r>
-        <w:t xml:space="preserve"> evita erros comuns como vazamentos de memória e condições de corrida, tornando o sistema mais robusto.</w:t>
+        <w:t xml:space="preserve"> ou Jenkins.</w:t>
       </w:r>
     </w:p>
     <w:p>
@@ -1887,310 +1990,119 @@
         <w:rPr>
           <w:b/>
           <w:bCs/>
-          <w:lang w:val="de-DE"/>
         </w:rPr>
       </w:pPr>
       <w:r>
         <w:rPr>
           <w:b/>
           <w:bCs/>
-          <w:lang w:val="de-DE"/>
-        </w:rPr>
-        <w:t xml:space="preserve">6. </w:t>
-      </w:r>
-      <w:proofErr w:type="spellStart"/>
-      <w:r>
+        </w:rPr>
+        <w:t>7. Integração com a Plataforma</w:t>
+      </w:r>
+    </w:p>
+    <w:p>
+      <w:pPr>
+        <w:spacing w:line="240" w:lineRule="auto"/>
+        <w:ind w:left="720"/>
         <w:rPr>
           <w:b/>
           <w:bCs/>
-          <w:lang w:val="de-DE"/>
-        </w:rPr>
-        <w:t>Requisitos</w:t>
+        </w:rPr>
+      </w:pPr>
+    </w:p>
+    <w:p>
+      <w:pPr>
+        <w:spacing w:line="240" w:lineRule="auto"/>
+        <w:ind w:firstLine="360"/>
+      </w:pPr>
+      <w:r>
+        <w:t xml:space="preserve">A solução pode ser integrada à plataforma de e-commerce da </w:t>
+      </w:r>
+      <w:proofErr w:type="spellStart"/>
+      <w:r>
+        <w:t>MegaStore</w:t>
       </w:r>
       <w:proofErr w:type="spellEnd"/>
       <w:r>
+        <w:t xml:space="preserve"> por meio de APIs </w:t>
+      </w:r>
+      <w:proofErr w:type="spellStart"/>
+      <w:r>
+        <w:t>RESTful</w:t>
+      </w:r>
+      <w:proofErr w:type="spellEnd"/>
+      <w:r>
+        <w:t xml:space="preserve"> escritas em </w:t>
+      </w:r>
+      <w:proofErr w:type="spellStart"/>
+      <w:r>
+        <w:t>Rust</w:t>
+      </w:r>
+      <w:proofErr w:type="spellEnd"/>
+      <w:r>
+        <w:t xml:space="preserve">, que se comunicam com o </w:t>
+      </w:r>
+      <w:proofErr w:type="spellStart"/>
+      <w:r>
+        <w:t>frontend</w:t>
+      </w:r>
+      <w:proofErr w:type="spellEnd"/>
+      <w:r>
+        <w:t xml:space="preserve"> e o banco de dados. Essa abordagem modular permite que o novo sistema de busca funcione como um </w:t>
+      </w:r>
+      <w:proofErr w:type="spellStart"/>
+      <w:r>
+        <w:t>microserviço</w:t>
+      </w:r>
+      <w:proofErr w:type="spellEnd"/>
+      <w:r>
+        <w:t>, facilitando a escalabilidade e a manutenção (NEWMAN, 2015).</w:t>
+      </w:r>
+    </w:p>
+    <w:p>
+      <w:pPr>
+        <w:spacing w:line="240" w:lineRule="auto"/>
+        <w:ind w:left="360"/>
         <w:rPr>
           <w:b/>
           <w:bCs/>
-          <w:lang w:val="de-DE"/>
-        </w:rPr>
-        <w:t xml:space="preserve"> de Hardware e Software</w:t>
-      </w:r>
-    </w:p>
-    <w:p>
-      <w:pPr>
-        <w:spacing w:line="240" w:lineRule="auto"/>
-        <w:ind w:firstLine="360"/>
+        </w:rPr>
+      </w:pPr>
+    </w:p>
+    <w:p>
+      <w:pPr>
+        <w:spacing w:line="240" w:lineRule="auto"/>
+        <w:ind w:left="360"/>
         <w:rPr>
           <w:b/>
           <w:bCs/>
-          <w:lang w:val="de-DE"/>
-        </w:rPr>
-      </w:pPr>
-    </w:p>
-    <w:p>
-      <w:pPr>
-        <w:spacing w:line="240" w:lineRule="auto"/>
-        <w:ind w:firstLine="360"/>
-      </w:pPr>
-      <w:r>
-        <w:t>Para implementar a solução proposta, são necessários servidores com boa capacidade de processamento paralelo (</w:t>
-      </w:r>
-      <w:proofErr w:type="spellStart"/>
-      <w:r>
-        <w:t>multi-core</w:t>
-      </w:r>
-      <w:proofErr w:type="spellEnd"/>
-      <w:r>
-        <w:t xml:space="preserve">), memória RAM suficiente para armazenar as estruturas de dados em tempo real e </w:t>
-      </w:r>
-      <w:proofErr w:type="spellStart"/>
-      <w:r>
-        <w:t>SSDs</w:t>
-      </w:r>
-      <w:proofErr w:type="spellEnd"/>
-      <w:r>
-        <w:t xml:space="preserve"> para acesso rápido ao banco de dados. No aspecto de software, é necessário o compilador </w:t>
-      </w:r>
-      <w:proofErr w:type="spellStart"/>
-      <w:r>
-        <w:t>Rust</w:t>
-      </w:r>
-      <w:proofErr w:type="spellEnd"/>
-      <w:r>
-        <w:t xml:space="preserve">, bibliotecas como </w:t>
-      </w:r>
-      <w:proofErr w:type="spellStart"/>
-      <w:r>
-        <w:t>serde</w:t>
-      </w:r>
-      <w:proofErr w:type="spellEnd"/>
-      <w:r>
-        <w:t xml:space="preserve"> para serialização de dados, e ferramentas de integração contínua como GitHub </w:t>
-      </w:r>
-      <w:proofErr w:type="spellStart"/>
-      <w:r>
-        <w:t>Actions</w:t>
-      </w:r>
-      <w:proofErr w:type="spellEnd"/>
-      <w:r>
-        <w:t xml:space="preserve"> ou Jenkins.</w:t>
-      </w:r>
-    </w:p>
-    <w:p>
-      <w:pPr>
-        <w:spacing w:line="240" w:lineRule="auto"/>
-        <w:ind w:firstLine="360"/>
-      </w:pPr>
-    </w:p>
-    <w:p>
-      <w:pPr>
-        <w:spacing w:line="240" w:lineRule="auto"/>
-        <w:ind w:firstLine="360"/>
-      </w:pPr>
-    </w:p>
-    <w:p>
-      <w:pPr>
-        <w:spacing w:line="240" w:lineRule="auto"/>
-        <w:ind w:left="720"/>
+        </w:rPr>
+      </w:pPr>
+    </w:p>
+    <w:p>
+      <w:pPr>
+        <w:spacing w:line="240" w:lineRule="auto"/>
+        <w:ind w:left="360"/>
         <w:rPr>
           <w:b/>
           <w:bCs/>
-          <w:lang w:val="de-DE"/>
         </w:rPr>
       </w:pPr>
       <w:r>
         <w:rPr>
           <w:b/>
           <w:bCs/>
-          <w:lang w:val="de-DE"/>
-        </w:rPr>
-        <w:t xml:space="preserve">7. </w:t>
-      </w:r>
-      <w:proofErr w:type="spellStart"/>
-      <w:r>
+        </w:rPr>
+        <w:t>8. Indicadores de Desempenho</w:t>
+      </w:r>
+    </w:p>
+    <w:p>
+      <w:pPr>
+        <w:spacing w:line="240" w:lineRule="auto"/>
+        <w:ind w:left="360"/>
         <w:rPr>
           <w:b/>
           <w:bCs/>
-          <w:lang w:val="de-DE"/>
-        </w:rPr>
-        <w:t>Integração</w:t>
-      </w:r>
-      <w:proofErr w:type="spellEnd"/>
-      <w:r>
-        <w:rPr>
-          <w:b/>
-          <w:bCs/>
-          <w:lang w:val="de-DE"/>
-        </w:rPr>
-        <w:t xml:space="preserve"> </w:t>
-      </w:r>
-      <w:proofErr w:type="spellStart"/>
-      <w:r>
-        <w:rPr>
-          <w:b/>
-          <w:bCs/>
-          <w:lang w:val="de-DE"/>
-        </w:rPr>
-        <w:t>com</w:t>
-      </w:r>
-      <w:proofErr w:type="spellEnd"/>
-      <w:r>
-        <w:rPr>
-          <w:b/>
-          <w:bCs/>
-          <w:lang w:val="de-DE"/>
-        </w:rPr>
-        <w:t xml:space="preserve"> a </w:t>
-      </w:r>
-      <w:proofErr w:type="spellStart"/>
-      <w:r>
-        <w:rPr>
-          <w:b/>
-          <w:bCs/>
-          <w:lang w:val="de-DE"/>
-        </w:rPr>
-        <w:t>Plataforma</w:t>
-      </w:r>
-      <w:proofErr w:type="spellEnd"/>
-    </w:p>
-    <w:p>
-      <w:pPr>
-        <w:spacing w:line="240" w:lineRule="auto"/>
-        <w:ind w:left="720"/>
-        <w:rPr>
-          <w:b/>
-          <w:bCs/>
-          <w:lang w:val="de-DE"/>
-        </w:rPr>
-      </w:pPr>
-    </w:p>
-    <w:p>
-      <w:pPr>
-        <w:spacing w:line="240" w:lineRule="auto"/>
-        <w:ind w:firstLine="360"/>
-      </w:pPr>
-      <w:r>
-        <w:t xml:space="preserve">A solução pode ser integrada à plataforma de e-commerce da </w:t>
-      </w:r>
-      <w:proofErr w:type="spellStart"/>
-      <w:r>
-        <w:t>MegaStore</w:t>
-      </w:r>
-      <w:proofErr w:type="spellEnd"/>
-      <w:r>
-        <w:t xml:space="preserve"> por meio de APIs </w:t>
-      </w:r>
-      <w:proofErr w:type="spellStart"/>
-      <w:r>
-        <w:t>RESTful</w:t>
-      </w:r>
-      <w:proofErr w:type="spellEnd"/>
-      <w:r>
-        <w:t xml:space="preserve"> escritas em </w:t>
-      </w:r>
-      <w:proofErr w:type="spellStart"/>
-      <w:r>
-        <w:t>Rust</w:t>
-      </w:r>
-      <w:proofErr w:type="spellEnd"/>
-      <w:r>
-        <w:t xml:space="preserve">, que se comunicam com o </w:t>
-      </w:r>
-      <w:proofErr w:type="spellStart"/>
-      <w:r>
-        <w:t>frontend</w:t>
-      </w:r>
-      <w:proofErr w:type="spellEnd"/>
-      <w:r>
-        <w:t xml:space="preserve"> e o banco de dados. Essa abordagem modular permite que o novo sistema de busca funcione como um </w:t>
-      </w:r>
-      <w:proofErr w:type="spellStart"/>
-      <w:r>
-        <w:t>microserviço</w:t>
-      </w:r>
-      <w:proofErr w:type="spellEnd"/>
-      <w:r>
-        <w:t>, facilitando a escalabilidade e a manutenção (NEWMAN, 2015).</w:t>
-      </w:r>
-    </w:p>
-    <w:p>
-      <w:pPr>
-        <w:spacing w:line="240" w:lineRule="auto"/>
-        <w:ind w:left="360"/>
-        <w:rPr>
-          <w:b/>
-          <w:bCs/>
-          <w:lang w:val="de-DE"/>
-        </w:rPr>
-      </w:pPr>
-    </w:p>
-    <w:p>
-      <w:pPr>
-        <w:spacing w:line="240" w:lineRule="auto"/>
-        <w:ind w:left="360"/>
-        <w:rPr>
-          <w:b/>
-          <w:bCs/>
-          <w:lang w:val="de-DE"/>
-        </w:rPr>
-      </w:pPr>
-    </w:p>
-    <w:p>
-      <w:pPr>
-        <w:spacing w:line="240" w:lineRule="auto"/>
-        <w:ind w:left="360"/>
-        <w:rPr>
-          <w:b/>
-          <w:bCs/>
-          <w:lang w:val="de-DE"/>
-        </w:rPr>
-      </w:pPr>
-      <w:r>
-        <w:rPr>
-          <w:b/>
-          <w:bCs/>
-          <w:lang w:val="de-DE"/>
-        </w:rPr>
-        <w:t xml:space="preserve">8. </w:t>
-      </w:r>
-      <w:proofErr w:type="spellStart"/>
-      <w:r>
-        <w:rPr>
-          <w:b/>
-          <w:bCs/>
-          <w:lang w:val="de-DE"/>
-        </w:rPr>
-        <w:t>Indicadores</w:t>
-      </w:r>
-      <w:proofErr w:type="spellEnd"/>
-      <w:r>
-        <w:rPr>
-          <w:b/>
-          <w:bCs/>
-          <w:lang w:val="de-DE"/>
-        </w:rPr>
-        <w:t xml:space="preserve"> de </w:t>
-      </w:r>
-      <w:proofErr w:type="spellStart"/>
-      <w:r>
-        <w:rPr>
-          <w:b/>
-          <w:bCs/>
-          <w:lang w:val="de-DE"/>
-        </w:rPr>
-        <w:t>Desempenho</w:t>
-      </w:r>
-      <w:proofErr w:type="spellEnd"/>
-    </w:p>
-    <w:p>
-      <w:pPr>
-        <w:spacing w:line="240" w:lineRule="auto"/>
-        <w:ind w:left="360"/>
-        <w:rPr>
-          <w:b/>
-          <w:bCs/>
-          <w:lang w:val="de-DE"/>
         </w:rPr>
       </w:pPr>
     </w:p>
@@ -2290,107 +2202,182 @@
         <w:rPr>
           <w:b/>
           <w:bCs/>
-          <w:lang w:val="de-DE"/>
         </w:rPr>
       </w:pPr>
       <w:r>
         <w:rPr>
           <w:b/>
           <w:bCs/>
-          <w:lang w:val="de-DE"/>
-        </w:rPr>
-        <w:t xml:space="preserve">9. </w:t>
-      </w:r>
-      <w:proofErr w:type="spellStart"/>
-      <w:r>
+        </w:rPr>
+        <w:t>9. Implicações a Longo Prazo</w:t>
+      </w:r>
+    </w:p>
+    <w:p>
+      <w:pPr>
+        <w:spacing w:line="240" w:lineRule="auto"/>
+        <w:ind w:left="720"/>
         <w:rPr>
           <w:b/>
           <w:bCs/>
-          <w:lang w:val="de-DE"/>
-        </w:rPr>
-        <w:t>Implicações</w:t>
+        </w:rPr>
+      </w:pPr>
+    </w:p>
+    <w:p>
+      <w:pPr>
+        <w:spacing w:line="240" w:lineRule="auto"/>
+        <w:ind w:firstLine="720"/>
+      </w:pPr>
+      <w:r>
+        <w:t xml:space="preserve">Caso o problema do sistema de busca não seja resolvido, a </w:t>
+      </w:r>
+      <w:proofErr w:type="spellStart"/>
+      <w:r>
+        <w:t>MegaStore</w:t>
       </w:r>
       <w:proofErr w:type="spellEnd"/>
       <w:r>
+        <w:t xml:space="preserve"> poderá enfrentar queda progressiva na satisfação dos clientes, aumento da taxa de abandono do carrinho, e perda de </w:t>
+      </w:r>
+      <w:proofErr w:type="spellStart"/>
+      <w:r>
+        <w:t>market</w:t>
+      </w:r>
+      <w:proofErr w:type="spellEnd"/>
+      <w:r>
+        <w:t xml:space="preserve"> </w:t>
+      </w:r>
+      <w:proofErr w:type="spellStart"/>
+      <w:r>
+        <w:t>share</w:t>
+      </w:r>
+      <w:proofErr w:type="spellEnd"/>
+      <w:r>
+        <w:t>. Além disso, a reputação da marca pode ser prejudicada, dificultando parcerias comerciais e expansão internacional (KOTLER; KELLER, 2012).</w:t>
+      </w:r>
+    </w:p>
+    <w:p>
+      <w:pPr>
+        <w:spacing w:line="240" w:lineRule="auto"/>
+        <w:ind w:firstLine="720"/>
+      </w:pPr>
+    </w:p>
+    <w:p>
+      <w:pPr>
+        <w:spacing w:line="240" w:lineRule="auto"/>
+        <w:ind w:firstLine="720"/>
         <w:rPr>
           <w:b/>
           <w:bCs/>
-          <w:lang w:val="de-DE"/>
-        </w:rPr>
-        <w:t xml:space="preserve"> a </w:t>
-      </w:r>
-      <w:proofErr w:type="spellStart"/>
+        </w:rPr>
+      </w:pPr>
       <w:r>
         <w:rPr>
           <w:b/>
           <w:bCs/>
-          <w:lang w:val="de-DE"/>
-        </w:rPr>
-        <w:t>Longo</w:t>
+        </w:rPr>
+        <w:t>10. Sistema de Buscas</w:t>
+      </w:r>
+    </w:p>
+    <w:p>
+      <w:pPr>
+        <w:spacing w:line="240" w:lineRule="auto"/>
+        <w:ind w:firstLine="720"/>
+      </w:pPr>
+    </w:p>
+    <w:p>
+      <w:pPr>
+        <w:spacing w:line="240" w:lineRule="auto"/>
+        <w:ind w:firstLine="720"/>
+      </w:pPr>
+      <w:r>
+        <w:t xml:space="preserve">Para o caso fictício criamos uma pagina de buscas simulando </w:t>
+      </w:r>
+      <w:r>
+        <w:t xml:space="preserve">a pagina inicial de um site de compras online, para isso foi utilizado a linguagem </w:t>
+      </w:r>
+      <w:r>
+        <w:t>P</w:t>
+      </w:r>
+      <w:r>
+        <w:t>ython</w:t>
+      </w:r>
+      <w:r>
+        <w:t xml:space="preserve"> com o framework </w:t>
+      </w:r>
+      <w:proofErr w:type="spellStart"/>
+      <w:r>
+        <w:t>Flask</w:t>
       </w:r>
       <w:proofErr w:type="spellEnd"/>
       <w:r>
-        <w:rPr>
-          <w:b/>
-          <w:bCs/>
-          <w:lang w:val="de-DE"/>
-        </w:rPr>
+        <w:t xml:space="preserve">, foi utilizado também </w:t>
+      </w:r>
+      <w:proofErr w:type="spellStart"/>
+      <w:r>
+        <w:t>JavaScript</w:t>
+      </w:r>
+      <w:proofErr w:type="spellEnd"/>
+      <w:r>
+        <w:t>, HTML e CSS</w:t>
+      </w:r>
+      <w:r>
+        <w:t>. O banco de dados foi carregado com</w:t>
+      </w:r>
+      <w:r>
+        <w:t xml:space="preserve"> 10 mil</w:t>
+      </w:r>
+      <w:r>
+        <w:t xml:space="preserve"> produtos fictícios com </w:t>
+      </w:r>
+      <w:r>
+        <w:t xml:space="preserve">a biblioteca </w:t>
+      </w:r>
+      <w:proofErr w:type="spellStart"/>
+      <w:r>
+        <w:t>F</w:t>
+      </w:r>
+      <w:r>
+        <w:t>aker</w:t>
+      </w:r>
+      <w:proofErr w:type="spellEnd"/>
+      <w:r>
+        <w:t xml:space="preserve"> e o uso de IA para criação de </w:t>
+      </w:r>
+      <w:proofErr w:type="spellStart"/>
+      <w:r>
+        <w:t>lista</w:t>
+      </w:r>
+      <w:r>
+        <w:t>s</w:t>
+      </w:r>
+      <w:proofErr w:type="spellEnd"/>
+      <w:r>
+        <w:t xml:space="preserve"> com nomes reais</w:t>
+      </w:r>
+      <w:r>
+        <w:t>.</w:t>
+      </w:r>
+    </w:p>
+    <w:p>
+      <w:pPr>
+        <w:spacing w:line="240" w:lineRule="auto"/>
+        <w:ind w:firstLine="720"/>
+      </w:pPr>
+      <w:r>
         <w:t xml:space="preserve"> </w:t>
       </w:r>
-      <w:proofErr w:type="spellStart"/>
-      <w:r>
-        <w:rPr>
-          <w:b/>
-          <w:bCs/>
-          <w:lang w:val="de-DE"/>
-        </w:rPr>
-        <w:t>Prazo</w:t>
-      </w:r>
-      <w:proofErr w:type="spellEnd"/>
-    </w:p>
-    <w:p>
-      <w:pPr>
-        <w:spacing w:line="240" w:lineRule="auto"/>
-        <w:ind w:left="720"/>
-        <w:rPr>
-          <w:b/>
-          <w:bCs/>
-          <w:lang w:val="de-DE"/>
-        </w:rPr>
-      </w:pPr>
     </w:p>
     <w:p>
       <w:pPr>
         <w:spacing w:line="240" w:lineRule="auto"/>
         <w:ind w:firstLine="720"/>
       </w:pPr>
-      <w:r>
-        <w:t xml:space="preserve">Caso o problema do sistema de busca não seja resolvido, a </w:t>
-      </w:r>
-      <w:proofErr w:type="spellStart"/>
-      <w:r>
-        <w:t>MegaStore</w:t>
-      </w:r>
-      <w:proofErr w:type="spellEnd"/>
-      <w:r>
-        <w:t xml:space="preserve"> poderá enfrentar queda progressiva na satisfação dos clientes, aumento da taxa de abandono do carrinho, e perda de </w:t>
-      </w:r>
-      <w:proofErr w:type="spellStart"/>
-      <w:r>
-        <w:t>market</w:t>
-      </w:r>
-      <w:proofErr w:type="spellEnd"/>
-      <w:r>
-        <w:t xml:space="preserve"> </w:t>
-      </w:r>
-      <w:proofErr w:type="spellStart"/>
-      <w:r>
-        <w:t>share</w:t>
-      </w:r>
-      <w:proofErr w:type="spellEnd"/>
-      <w:r>
-        <w:t>. Além disso, a reputação da marca pode ser prejudicada, dificultando parcerias comerciais e expansão internacional (KOTLER; KELLER, 2012).</w:t>
-      </w:r>
+    </w:p>
+    <w:p>
+      <w:pPr>
+        <w:spacing w:line="240" w:lineRule="auto"/>
+        <w:ind w:firstLine="720"/>
+      </w:pPr>
     </w:p>
     <w:p>
       <w:pPr>
@@ -2502,104 +2489,41 @@
         </w:rPr>
       </w:pPr>
       <w:r>
+        <w:rPr>
+          <w:lang w:val="en-US"/>
+        </w:rPr>
         <w:t xml:space="preserve">KOTLER, P.; KELLER, K. L. </w:t>
       </w:r>
-      <w:r>
-        <w:rPr>
-          <w:i/>
-          <w:iCs/>
-        </w:rPr>
-        <w:t>Administração de Marketing</w:t>
-      </w:r>
-      <w:r>
-        <w:t xml:space="preserve">. </w:t>
-      </w:r>
-      <w:r>
-        <w:rPr>
-          <w:lang w:val="en-US"/>
-        </w:rPr>
-        <w:t>14. ed. São Paulo: Pearson, 2012.</w:t>
-      </w:r>
-    </w:p>
-    <w:p>
-      <w:pPr>
-        <w:spacing w:line="240" w:lineRule="auto"/>
-        <w:rPr>
-          <w:lang w:val="en-US"/>
-        </w:rPr>
-      </w:pPr>
-    </w:p>
-    <w:p>
-      <w:pPr>
-        <w:spacing w:line="240" w:lineRule="auto"/>
-        <w:rPr>
-          <w:lang w:val="en-US"/>
-        </w:rPr>
-      </w:pPr>
-      <w:r>
-        <w:rPr>
-          <w:lang w:val="en-US"/>
-        </w:rPr>
-        <w:t xml:space="preserve">LAUDON, K. C.; TRAVER, C. G. </w:t>
-      </w:r>
+      <w:proofErr w:type="spellStart"/>
       <w:r>
         <w:rPr>
           <w:i/>
           <w:iCs/>
           <w:lang w:val="en-US"/>
         </w:rPr>
-        <w:t>E-commerce 2021: business, technology, society</w:t>
-      </w:r>
-      <w:r>
-        <w:rPr>
-          <w:lang w:val="en-US"/>
-        </w:rPr>
-        <w:t>. Pearson, 2021.</w:t>
-      </w:r>
-    </w:p>
-    <w:p>
-      <w:pPr>
-        <w:spacing w:line="240" w:lineRule="auto"/>
-        <w:rPr>
-          <w:lang w:val="en-US"/>
-        </w:rPr>
-      </w:pPr>
-    </w:p>
-    <w:p>
-      <w:pPr>
-        <w:spacing w:line="240" w:lineRule="auto"/>
-        <w:rPr>
-          <w:lang w:val="en-US"/>
-        </w:rPr>
-      </w:pPr>
-      <w:r>
-        <w:rPr>
-          <w:lang w:val="en-US"/>
-        </w:rPr>
-        <w:t xml:space="preserve">MANNINO, M.; RAHMAN, M. </w:t>
-      </w:r>
+        <w:t>Administração</w:t>
+      </w:r>
+      <w:proofErr w:type="spellEnd"/>
       <w:r>
         <w:rPr>
           <w:i/>
           <w:iCs/>
           <w:lang w:val="en-US"/>
         </w:rPr>
-        <w:t>Database Design, Application Development, and Administration</w:t>
+        <w:t xml:space="preserve"> de Marketing</w:t>
       </w:r>
       <w:r>
         <w:rPr>
           <w:lang w:val="en-US"/>
         </w:rPr>
-        <w:t>. McGraw-Hill, 2015.</w:t>
-      </w:r>
-    </w:p>
-    <w:p>
-      <w:pPr>
-        <w:spacing w:line="240" w:lineRule="auto"/>
+        <w:t xml:space="preserve">. </w:t>
+      </w:r>
+      <w:r>
         <w:rPr>
           <w:lang w:val="en-US"/>
         </w:rPr>
-      </w:pPr>
+        <w:t>14. ed. São Paulo: Pearson, 2012.</w:t>
+      </w:r>
     </w:p>
     <w:p>
       <w:pPr>
@@ -2608,11 +2532,19 @@
           <w:lang w:val="en-US"/>
         </w:rPr>
       </w:pPr>
-      <w:r>
+    </w:p>
+    <w:p>
+      <w:pPr>
+        <w:spacing w:line="240" w:lineRule="auto"/>
         <w:rPr>
           <w:lang w:val="en-US"/>
         </w:rPr>
-        <w:t xml:space="preserve">NEWMAN, S. </w:t>
+      </w:pPr>
+      <w:r>
+        <w:rPr>
+          <w:lang w:val="en-US"/>
+        </w:rPr>
+        <w:t xml:space="preserve">LAUDON, K. C.; TRAVER, C. G. </w:t>
       </w:r>
       <w:r>
         <w:rPr>
@@ -2620,13 +2552,13 @@
           <w:iCs/>
           <w:lang w:val="en-US"/>
         </w:rPr>
-        <w:t>Building Microservices</w:t>
+        <w:t>E-commerce 2021: business, technology, society</w:t>
       </w:r>
       <w:r>
         <w:rPr>
           <w:lang w:val="en-US"/>
         </w:rPr>
-        <w:t>. O'Reilly Media, 2015.</w:t>
+        <w:t>. Pearson, 2021.</w:t>
       </w:r>
     </w:p>
     <w:p>
@@ -2646,23 +2578,93 @@
       </w:pPr>
       <w:r>
         <w:rPr>
-          <w:lang w:val="de-DE"/>
-        </w:rPr>
-        <w:t xml:space="preserve">SEDGEWICK, R.; WAYNE, K. </w:t>
-      </w:r>
-      <w:proofErr w:type="spellStart"/>
+          <w:lang w:val="en-US"/>
+        </w:rPr>
+        <w:t xml:space="preserve">MANNINO, M.; RAHMAN, M. </w:t>
+      </w:r>
       <w:r>
         <w:rPr>
           <w:i/>
           <w:iCs/>
-          <w:lang w:val="de-DE"/>
+          <w:lang w:val="en-US"/>
+        </w:rPr>
+        <w:t>Database Design, Application Development, and Administration</w:t>
+      </w:r>
+      <w:r>
+        <w:rPr>
+          <w:lang w:val="en-US"/>
+        </w:rPr>
+        <w:t>. McGraw-Hill, 2015.</w:t>
+      </w:r>
+    </w:p>
+    <w:p>
+      <w:pPr>
+        <w:spacing w:line="240" w:lineRule="auto"/>
+        <w:rPr>
+          <w:lang w:val="en-US"/>
+        </w:rPr>
+      </w:pPr>
+    </w:p>
+    <w:p>
+      <w:pPr>
+        <w:spacing w:line="240" w:lineRule="auto"/>
+        <w:rPr>
+          <w:lang w:val="en-US"/>
+        </w:rPr>
+      </w:pPr>
+      <w:r>
+        <w:rPr>
+          <w:lang w:val="en-US"/>
+        </w:rPr>
+        <w:t xml:space="preserve">NEWMAN, S. </w:t>
+      </w:r>
+      <w:r>
+        <w:rPr>
+          <w:i/>
+          <w:iCs/>
+          <w:lang w:val="en-US"/>
+        </w:rPr>
+        <w:t>Building Microservices</w:t>
+      </w:r>
+      <w:r>
+        <w:rPr>
+          <w:lang w:val="en-US"/>
+        </w:rPr>
+        <w:t>. O'Reilly Media, 2015.</w:t>
+      </w:r>
+    </w:p>
+    <w:p>
+      <w:pPr>
+        <w:spacing w:line="240" w:lineRule="auto"/>
+        <w:rPr>
+          <w:lang w:val="en-US"/>
+        </w:rPr>
+      </w:pPr>
+    </w:p>
+    <w:p>
+      <w:pPr>
+        <w:spacing w:line="240" w:lineRule="auto"/>
+        <w:rPr>
+          <w:lang w:val="en-US"/>
+        </w:rPr>
+      </w:pPr>
+      <w:r>
+        <w:rPr>
+          <w:lang w:val="en-US"/>
+        </w:rPr>
+        <w:t xml:space="preserve">SEDGEWICK, R.; WAYNE, K. </w:t>
+      </w:r>
+      <w:r>
+        <w:rPr>
+          <w:i/>
+          <w:iCs/>
+          <w:lang w:val="en-US"/>
         </w:rPr>
         <w:t>Algorithms</w:t>
       </w:r>
-      <w:proofErr w:type="spellEnd"/>
-      <w:r>
-        <w:rPr>
-          <w:lang w:val="de-DE"/>
+      <w:r>
+        <w:rPr>
+          <w:lang w:val="en-US"/>
         </w:rPr>
         <w:t xml:space="preserve">. </w:t>
       </w:r>

</xml_diff>

<commit_message>
melhoramento do banco de dados, criacao da api em rust para busca
</commit_message>
<xml_diff>
--- a/Trabalho - Implementação de um Sistema de Recomendação de Produtos Utilizando Grafos.docx
+++ b/Trabalho - Implementação de um Sistema de Recomendação de Produtos Utilizando Grafos.docx
@@ -522,12 +522,21 @@
         </w:rPr>
         <w:t xml:space="preserve"> </w:t>
       </w:r>
+      <w:proofErr w:type="gramStart"/>
       <w:r>
         <w:rPr>
           <w:rFonts w:ascii="Arial" w:eastAsia="Arial" w:hAnsi="Arial" w:cs="Arial"/>
           <w:color w:val="000000"/>
         </w:rPr>
-        <w:t>Analise e Desenvolvimento de Sistemas</w:t>
+        <w:t>Analise</w:t>
+      </w:r>
+      <w:proofErr w:type="gramEnd"/>
+      <w:r>
+        <w:rPr>
+          <w:rFonts w:ascii="Arial" w:eastAsia="Arial" w:hAnsi="Arial" w:cs="Arial"/>
+          <w:color w:val="000000"/>
+        </w:rPr>
+        <w:t xml:space="preserve"> e Desenvolvimento de Sistemas</w:t>
       </w:r>
       <w:r>
         <w:rPr>
@@ -910,7 +919,7 @@
         <w:spacing w:line="240" w:lineRule="auto"/>
         <w:jc w:val="left"/>
         <w:sectPr>
-          <w:headerReference w:type="default" r:id="rId8"/>
+          <w:headerReference w:type="default" r:id="rId9"/>
           <w:pgSz w:w="11906" w:h="16838"/>
           <w:pgMar w:top="1701" w:right="1134" w:bottom="1134" w:left="1701" w:header="709" w:footer="709" w:gutter="0"/>
           <w:pgNumType w:start="1"/>
@@ -984,8 +993,13 @@
         <w:spacing w:line="240" w:lineRule="auto"/>
         <w:ind w:firstLine="720"/>
       </w:pPr>
-      <w:r>
-        <w:t xml:space="preserve">Na vida real </w:t>
+      <w:proofErr w:type="gramStart"/>
+      <w:r>
+        <w:t>Na vida real</w:t>
+      </w:r>
+      <w:proofErr w:type="gramEnd"/>
+      <w:r>
+        <w:t xml:space="preserve"> </w:t>
       </w:r>
       <w:r>
         <w:t xml:space="preserve">empresas como Mercado Livre </w:t>
@@ -1070,10 +1084,18 @@
         <w:t>algoritmos</w:t>
       </w:r>
       <w:r>
-        <w:t xml:space="preserve"> que possibilitem o r</w:t>
-      </w:r>
-      <w:r>
-        <w:t>apidez na busca para seus usuários.</w:t>
+        <w:t xml:space="preserve"> que possibilitem </w:t>
+      </w:r>
+      <w:proofErr w:type="gramStart"/>
+      <w:r>
+        <w:t>o r</w:t>
+      </w:r>
+      <w:r>
+        <w:t>apidez</w:t>
+      </w:r>
+      <w:proofErr w:type="gramEnd"/>
+      <w:r>
+        <w:t xml:space="preserve"> na busca para seus usuários.</w:t>
       </w:r>
       <w:r>
         <w:t xml:space="preserve"> </w:t>
@@ -1106,6 +1128,26 @@
       </w:r>
       <w:r>
         <w:t>s buscas.</w:t>
+      </w:r>
+    </w:p>
+    <w:p>
+      <w:pPr>
+        <w:spacing w:line="240" w:lineRule="auto"/>
+        <w:ind w:firstLine="720"/>
+      </w:pPr>
+      <w:r>
+        <w:t xml:space="preserve">Este trabalho não tem foco em segurança e códigos dele não são seguros, </w:t>
+      </w:r>
+      <w:r>
+        <w:t xml:space="preserve">não aconselho a utilização </w:t>
+      </w:r>
+      <w:proofErr w:type="gramStart"/>
+      <w:r>
+        <w:t>dos mesmos</w:t>
+      </w:r>
+      <w:proofErr w:type="gramEnd"/>
+      <w:r>
+        <w:t xml:space="preserve"> sem a devida revisão para utilização em projetos reais.</w:t>
       </w:r>
     </w:p>
     <w:p>
@@ -1872,7 +1914,15 @@
       </w:r>
       <w:proofErr w:type="spellEnd"/>
       <w:r>
-        <w:t xml:space="preserve">, que permite acesso constante (O(1)) a elementos indexados (KLABNIK; NICHOLS, 2018). Além disso, </w:t>
+        <w:t>, que permite acesso constante (</w:t>
+      </w:r>
+      <w:proofErr w:type="gramStart"/>
+      <w:r>
+        <w:t>O(</w:t>
+      </w:r>
+      <w:proofErr w:type="gramEnd"/>
+      <w:r>
+        <w:t xml:space="preserve">1)) a elementos indexados (KLABNIK; NICHOLS, 2018). Além disso, </w:t>
       </w:r>
       <w:proofErr w:type="spellStart"/>
       <w:r>
@@ -2290,10 +2340,28 @@
         <w:ind w:firstLine="720"/>
       </w:pPr>
       <w:r>
-        <w:t xml:space="preserve">Para o caso fictício criamos uma pagina de buscas simulando </w:t>
-      </w:r>
-      <w:r>
-        <w:t xml:space="preserve">a pagina inicial de um site de compras online, para isso foi utilizado a linguagem </w:t>
+        <w:t xml:space="preserve">Para o caso fictício </w:t>
+      </w:r>
+      <w:r>
+        <w:t>criei</w:t>
+      </w:r>
+      <w:r>
+        <w:t xml:space="preserve"> uma </w:t>
+      </w:r>
+      <w:r>
+        <w:t>página</w:t>
+      </w:r>
+      <w:r>
+        <w:t xml:space="preserve"> de buscas simulando </w:t>
+      </w:r>
+      <w:r>
+        <w:t xml:space="preserve">a </w:t>
+      </w:r>
+      <w:r>
+        <w:t>página</w:t>
+      </w:r>
+      <w:r>
+        <w:t xml:space="preserve"> inicial de um site de compras online, para isso foi utilizado a linguagem </w:t>
       </w:r>
       <w:r>
         <w:t>P</w:t>
@@ -2318,13 +2386,45 @@
       </w:r>
       <w:proofErr w:type="spellEnd"/>
       <w:r>
-        <w:t>, HTML e CSS</w:t>
-      </w:r>
-      <w:r>
-        <w:t>. O banco de dados foi carregado com</w:t>
-      </w:r>
-      <w:r>
-        <w:t xml:space="preserve"> 10 mil</w:t>
+        <w:t>, HTML</w:t>
+      </w:r>
+      <w:r>
+        <w:t>,</w:t>
+      </w:r>
+      <w:r>
+        <w:t xml:space="preserve"> CSS</w:t>
+      </w:r>
+      <w:r>
+        <w:t xml:space="preserve"> com </w:t>
+      </w:r>
+      <w:proofErr w:type="spellStart"/>
+      <w:r>
+        <w:t>Bootstrap</w:t>
+      </w:r>
+      <w:proofErr w:type="spellEnd"/>
+      <w:r>
+        <w:t>.</w:t>
+      </w:r>
+    </w:p>
+    <w:p>
+      <w:pPr>
+        <w:spacing w:line="240" w:lineRule="auto"/>
+        <w:ind w:firstLine="720"/>
+      </w:pPr>
+      <w:r>
+        <w:t xml:space="preserve">O banco de dados foi carregado </w:t>
+      </w:r>
+      <w:r>
+        <w:t>aproximadamente</w:t>
+      </w:r>
+      <w:r>
+        <w:t xml:space="preserve"> </w:t>
+      </w:r>
+      <w:r>
+        <w:t>2</w:t>
+      </w:r>
+      <w:r>
+        <w:t xml:space="preserve"> Mil</w:t>
       </w:r>
       <w:r>
         <w:t xml:space="preserve"> produtos fictícios com </w:t>
@@ -2364,86 +2464,2018 @@
         <w:ind w:firstLine="720"/>
       </w:pPr>
       <w:r>
+        <w:t>Com isso o site já estava funcionado</w:t>
+      </w:r>
+      <w:r>
+        <w:t>:</w:t>
+      </w:r>
+    </w:p>
+    <w:p>
+      <w:pPr>
+        <w:spacing w:line="240" w:lineRule="auto"/>
+      </w:pPr>
+    </w:p>
+    <w:p>
+      <w:pPr>
+        <w:spacing w:line="240" w:lineRule="auto"/>
+      </w:pPr>
+    </w:p>
+    <w:p>
+      <w:pPr>
+        <w:spacing w:line="240" w:lineRule="auto"/>
+      </w:pPr>
+      <w:r>
+        <w:drawing>
+          <wp:inline distT="0" distB="0" distL="0" distR="0" wp14:anchorId="342EB927" wp14:editId="38CC3C93">
+            <wp:extent cx="5760085" cy="3111500"/>
+            <wp:effectExtent l="0" t="0" r="0" b="0"/>
+            <wp:docPr id="884269505" name="Grafik 1" descr="Ein Bild, das Text, Screenshot, Website, Software enthält.&#10;&#10;KI-generierte Inhalte können fehlerhaft sein."/>
+            <wp:cNvGraphicFramePr>
+              <a:graphicFrameLocks xmlns:a="http://schemas.openxmlformats.org/drawingml/2006/main" noChangeAspect="1"/>
+            </wp:cNvGraphicFramePr>
+            <a:graphic xmlns:a="http://schemas.openxmlformats.org/drawingml/2006/main">
+              <a:graphicData uri="http://schemas.openxmlformats.org/drawingml/2006/picture">
+                <pic:pic xmlns:pic="http://schemas.openxmlformats.org/drawingml/2006/picture">
+                  <pic:nvPicPr>
+                    <pic:cNvPr id="884269505" name="Grafik 1" descr="Ein Bild, das Text, Screenshot, Website, Software enthält.&#10;&#10;KI-generierte Inhalte können fehlerhaft sein."/>
+                    <pic:cNvPicPr/>
+                  </pic:nvPicPr>
+                  <pic:blipFill>
+                    <a:blip r:embed="rId10"/>
+                    <a:stretch>
+                      <a:fillRect/>
+                    </a:stretch>
+                  </pic:blipFill>
+                  <pic:spPr>
+                    <a:xfrm>
+                      <a:off x="0" y="0"/>
+                      <a:ext cx="5760085" cy="3111500"/>
+                    </a:xfrm>
+                    <a:prstGeom prst="rect">
+                      <a:avLst/>
+                    </a:prstGeom>
+                  </pic:spPr>
+                </pic:pic>
+              </a:graphicData>
+            </a:graphic>
+          </wp:inline>
+        </w:drawing>
+      </w:r>
+      <w:r>
         <w:t xml:space="preserve"> </w:t>
       </w:r>
     </w:p>
     <w:p>
       <w:pPr>
         <w:spacing w:line="240" w:lineRule="auto"/>
+      </w:pPr>
+      <w:r>
+        <w:drawing>
+          <wp:inline distT="0" distB="0" distL="0" distR="0" wp14:anchorId="5F450C4B" wp14:editId="45ABD630">
+            <wp:extent cx="6339788" cy="3242930"/>
+            <wp:effectExtent l="0" t="0" r="4445" b="0"/>
+            <wp:docPr id="288696024" name="Grafik 1" descr="Ein Bild, das Text, Screenshot, Kleidung, Website enthält.&#10;&#10;KI-generierte Inhalte können fehlerhaft sein."/>
+            <wp:cNvGraphicFramePr>
+              <a:graphicFrameLocks xmlns:a="http://schemas.openxmlformats.org/drawingml/2006/main" noChangeAspect="1"/>
+            </wp:cNvGraphicFramePr>
+            <a:graphic xmlns:a="http://schemas.openxmlformats.org/drawingml/2006/main">
+              <a:graphicData uri="http://schemas.openxmlformats.org/drawingml/2006/picture">
+                <pic:pic xmlns:pic="http://schemas.openxmlformats.org/drawingml/2006/picture">
+                  <pic:nvPicPr>
+                    <pic:cNvPr id="288696024" name="Grafik 1" descr="Ein Bild, das Text, Screenshot, Kleidung, Website enthält.&#10;&#10;KI-generierte Inhalte können fehlerhaft sein."/>
+                    <pic:cNvPicPr/>
+                  </pic:nvPicPr>
+                  <pic:blipFill>
+                    <a:blip r:embed="rId11"/>
+                    <a:stretch>
+                      <a:fillRect/>
+                    </a:stretch>
+                  </pic:blipFill>
+                  <pic:spPr>
+                    <a:xfrm>
+                      <a:off x="0" y="0"/>
+                      <a:ext cx="6354566" cy="3250489"/>
+                    </a:xfrm>
+                    <a:prstGeom prst="rect">
+                      <a:avLst/>
+                    </a:prstGeom>
+                  </pic:spPr>
+                </pic:pic>
+              </a:graphicData>
+            </a:graphic>
+          </wp:inline>
+        </w:drawing>
+      </w:r>
+    </w:p>
+    <w:p>
+      <w:pPr>
+        <w:spacing w:line="240" w:lineRule="auto"/>
+      </w:pPr>
+    </w:p>
+    <w:p>
+      <w:pPr>
+        <w:spacing w:line="240" w:lineRule="auto"/>
+      </w:pPr>
+      <w:r>
+        <w:drawing>
+          <wp:inline distT="0" distB="0" distL="0" distR="0" wp14:anchorId="09826DAF" wp14:editId="6BDC5A48">
+            <wp:extent cx="5760085" cy="5096510"/>
+            <wp:effectExtent l="0" t="0" r="0" b="8890"/>
+            <wp:docPr id="1305130341" name="Grafik 1" descr="Ein Bild, das Kleidung, Text, Screenshot, Collage enthält.&#10;&#10;KI-generierte Inhalte können fehlerhaft sein."/>
+            <wp:cNvGraphicFramePr>
+              <a:graphicFrameLocks xmlns:a="http://schemas.openxmlformats.org/drawingml/2006/main" noChangeAspect="1"/>
+            </wp:cNvGraphicFramePr>
+            <a:graphic xmlns:a="http://schemas.openxmlformats.org/drawingml/2006/main">
+              <a:graphicData uri="http://schemas.openxmlformats.org/drawingml/2006/picture">
+                <pic:pic xmlns:pic="http://schemas.openxmlformats.org/drawingml/2006/picture">
+                  <pic:nvPicPr>
+                    <pic:cNvPr id="1305130341" name="Grafik 1" descr="Ein Bild, das Kleidung, Text, Screenshot, Collage enthält.&#10;&#10;KI-generierte Inhalte können fehlerhaft sein."/>
+                    <pic:cNvPicPr/>
+                  </pic:nvPicPr>
+                  <pic:blipFill>
+                    <a:blip r:embed="rId12"/>
+                    <a:stretch>
+                      <a:fillRect/>
+                    </a:stretch>
+                  </pic:blipFill>
+                  <pic:spPr>
+                    <a:xfrm>
+                      <a:off x="0" y="0"/>
+                      <a:ext cx="5760085" cy="5096510"/>
+                    </a:xfrm>
+                    <a:prstGeom prst="rect">
+                      <a:avLst/>
+                    </a:prstGeom>
+                  </pic:spPr>
+                </pic:pic>
+              </a:graphicData>
+            </a:graphic>
+          </wp:inline>
+        </w:drawing>
+      </w:r>
+    </w:p>
+    <w:p>
+      <w:pPr>
+        <w:spacing w:line="240" w:lineRule="auto"/>
+      </w:pPr>
+    </w:p>
+    <w:p>
+      <w:pPr>
+        <w:spacing w:line="240" w:lineRule="auto"/>
+      </w:pPr>
+    </w:p>
+    <w:p>
+      <w:pPr>
+        <w:spacing w:line="240" w:lineRule="auto"/>
+      </w:pPr>
+    </w:p>
+    <w:p>
+      <w:pPr>
+        <w:spacing w:line="240" w:lineRule="auto"/>
+      </w:pPr>
+      <w:r>
+        <w:t>Porém</w:t>
+      </w:r>
+      <w:r>
+        <w:t xml:space="preserve"> as recomendações e </w:t>
+      </w:r>
+      <w:r>
+        <w:t>as buscas não estavam otimizadas</w:t>
+      </w:r>
+      <w:r>
+        <w:t>, exemplo ao buscar a palavra calca, sem o ç, não aparece resultado algum.</w:t>
+      </w:r>
+    </w:p>
+    <w:p>
+      <w:pPr>
+        <w:spacing w:line="240" w:lineRule="auto"/>
+      </w:pPr>
+    </w:p>
+    <w:p>
+      <w:pPr>
+        <w:spacing w:line="240" w:lineRule="auto"/>
+      </w:pPr>
+      <w:r>
+        <w:drawing>
+          <wp:inline distT="0" distB="0" distL="0" distR="0" wp14:anchorId="7D4C796B" wp14:editId="4DA79098">
+            <wp:extent cx="5760085" cy="1752600"/>
+            <wp:effectExtent l="0" t="0" r="0" b="0"/>
+            <wp:docPr id="1809313287" name="Grafik 1" descr="Ein Bild, das Text, Screenshot, Design enthält.&#10;&#10;KI-generierte Inhalte können fehlerhaft sein."/>
+            <wp:cNvGraphicFramePr>
+              <a:graphicFrameLocks xmlns:a="http://schemas.openxmlformats.org/drawingml/2006/main" noChangeAspect="1"/>
+            </wp:cNvGraphicFramePr>
+            <a:graphic xmlns:a="http://schemas.openxmlformats.org/drawingml/2006/main">
+              <a:graphicData uri="http://schemas.openxmlformats.org/drawingml/2006/picture">
+                <pic:pic xmlns:pic="http://schemas.openxmlformats.org/drawingml/2006/picture">
+                  <pic:nvPicPr>
+                    <pic:cNvPr id="1809313287" name="Grafik 1" descr="Ein Bild, das Text, Screenshot, Design enthält.&#10;&#10;KI-generierte Inhalte können fehlerhaft sein."/>
+                    <pic:cNvPicPr/>
+                  </pic:nvPicPr>
+                  <pic:blipFill>
+                    <a:blip r:embed="rId13"/>
+                    <a:stretch>
+                      <a:fillRect/>
+                    </a:stretch>
+                  </pic:blipFill>
+                  <pic:spPr>
+                    <a:xfrm>
+                      <a:off x="0" y="0"/>
+                      <a:ext cx="5760085" cy="1752600"/>
+                    </a:xfrm>
+                    <a:prstGeom prst="rect">
+                      <a:avLst/>
+                    </a:prstGeom>
+                  </pic:spPr>
+                </pic:pic>
+              </a:graphicData>
+            </a:graphic>
+          </wp:inline>
+        </w:drawing>
+      </w:r>
+    </w:p>
+    <w:p>
+      <w:pPr>
+        <w:spacing w:line="240" w:lineRule="auto"/>
+      </w:pPr>
+    </w:p>
+    <w:p>
+      <w:pPr>
+        <w:spacing w:line="240" w:lineRule="auto"/>
+      </w:pPr>
+    </w:p>
+    <w:p>
+      <w:pPr>
+        <w:spacing w:line="240" w:lineRule="auto"/>
+      </w:pPr>
+    </w:p>
+    <w:p>
+      <w:pPr>
+        <w:spacing w:line="240" w:lineRule="auto"/>
+      </w:pPr>
+    </w:p>
+    <w:p>
+      <w:pPr>
+        <w:spacing w:line="240" w:lineRule="auto"/>
         <w:ind w:firstLine="720"/>
-      </w:pPr>
+        <w:rPr>
+          <w:b/>
+          <w:bCs/>
+        </w:rPr>
+      </w:pPr>
+      <w:r>
+        <w:rPr>
+          <w:b/>
+          <w:bCs/>
+        </w:rPr>
+        <w:t xml:space="preserve">10. </w:t>
+      </w:r>
+      <w:proofErr w:type="gramStart"/>
+      <w:r>
+        <w:rPr>
+          <w:b/>
+          <w:bCs/>
+        </w:rPr>
+        <w:t>Analise</w:t>
+      </w:r>
+      <w:proofErr w:type="gramEnd"/>
+      <w:r>
+        <w:rPr>
+          <w:b/>
+          <w:bCs/>
+        </w:rPr>
+        <w:t xml:space="preserve"> de Complexidade Big O</w:t>
+      </w:r>
     </w:p>
     <w:p>
       <w:pPr>
         <w:spacing w:line="240" w:lineRule="auto"/>
         <w:ind w:firstLine="720"/>
-      </w:pPr>
-    </w:p>
-    <w:p>
-      <w:pPr>
-        <w:spacing w:line="240" w:lineRule="auto"/>
-      </w:pPr>
-    </w:p>
-    <w:p>
-      <w:pPr>
-        <w:spacing w:line="240" w:lineRule="auto"/>
-      </w:pPr>
-    </w:p>
-    <w:p>
-      <w:pPr>
-        <w:spacing w:line="240" w:lineRule="auto"/>
-      </w:pPr>
-    </w:p>
-    <w:p>
-      <w:pPr>
-        <w:spacing w:line="240" w:lineRule="auto"/>
-      </w:pPr>
-    </w:p>
-    <w:p>
-      <w:pPr>
-        <w:spacing w:line="240" w:lineRule="auto"/>
-      </w:pPr>
-    </w:p>
-    <w:p>
-      <w:pPr>
-        <w:spacing w:line="240" w:lineRule="auto"/>
-      </w:pPr>
-    </w:p>
-    <w:p>
-      <w:pPr>
-        <w:spacing w:line="240" w:lineRule="auto"/>
-      </w:pPr>
-    </w:p>
-    <w:p>
-      <w:pPr>
-        <w:pStyle w:val="Listenabsatz"/>
+        <w:rPr>
+          <w:b/>
+          <w:bCs/>
+        </w:rPr>
+      </w:pPr>
+    </w:p>
+    <w:p>
+      <w:pPr>
+        <w:spacing w:line="240" w:lineRule="auto"/>
+        <w:ind w:firstLine="720"/>
+      </w:pPr>
+      <w:r>
+        <w:t xml:space="preserve">A análise de complexidade Big O é uma ferramenta fundamental na ciência da computação utilizada para descrever o comportamento assintótico de algoritmos, ou seja, como o tempo de execução ou o uso de memória de um algoritmo cresce à medida que o tamanho da entrada aumenta. Essa notação permite classificar algoritmos segundo sua eficiência, considerando principalmente o pior caso, o que é essencial para prever o desempenho em situações com grandes volumes de dados. A notação Big O expressa a complexidade em termos matemáticos, destacando as funções que dominam o crescimento do custo computacional, como </w:t>
+      </w:r>
+      <w:proofErr w:type="gramStart"/>
+      <w:r>
+        <w:t>O(</w:t>
+      </w:r>
+      <w:proofErr w:type="gramEnd"/>
+      <w:r>
+        <w:t xml:space="preserve">1) para tempo constante, O(n) para tempo linear, </w:t>
+      </w:r>
+      <w:proofErr w:type="gramStart"/>
+      <w:r>
+        <w:t>O(</w:t>
+      </w:r>
+      <w:proofErr w:type="gramEnd"/>
+      <w:r>
+        <w:t>n log n) para algoritmos eficientes de ordenação, até complexidades mais elevadas como O(n²), O(2ⁿ) e O(n!), que indicam crescimento rápido e, muitas vezes, inviabilidade prática para entradas grandes. Além do tempo, a notação também pode ser aplicada para medir a complexidade espacial, ou seja, a quantidade de memória utilizada pelo algoritmo. Compreender a análise Big O é crucial para a escolha e otimização de algoritmos, garantindo que sistemas sejam eficientes e escaláveis. Essa análise é amplamente adotada em cursos e práticas de engenharia de software para garantir a qualidade e a performance do código desenvolvido (</w:t>
+      </w:r>
+      <w:proofErr w:type="spellStart"/>
+      <w:r>
+        <w:t>camillacorreia</w:t>
+      </w:r>
+      <w:proofErr w:type="spellEnd"/>
+      <w:r>
+        <w:t>, s.d.; freeCodeCamp.org, 2021).</w:t>
+      </w:r>
+    </w:p>
+    <w:p>
+      <w:pPr>
+        <w:spacing w:line="240" w:lineRule="auto"/>
+        <w:ind w:firstLine="720"/>
+      </w:pPr>
+      <w:r>
+        <w:br/>
+      </w:r>
+      <w:r>
+        <w:tab/>
+        <w:t xml:space="preserve">Ao realizarmos a </w:t>
+      </w:r>
+      <w:proofErr w:type="gramStart"/>
+      <w:r>
+        <w:t>analise</w:t>
+      </w:r>
+      <w:proofErr w:type="gramEnd"/>
+      <w:r>
+        <w:t xml:space="preserve"> de complexidade no algoritmo atual temos então:</w:t>
+      </w:r>
+    </w:p>
+    <w:p>
+      <w:pPr>
+        <w:spacing w:line="240" w:lineRule="auto"/>
+      </w:pPr>
+      <w:r>
+        <w:drawing>
+          <wp:inline distT="0" distB="0" distL="0" distR="0" wp14:anchorId="0EA35EAB" wp14:editId="32F900D5">
+            <wp:extent cx="5760085" cy="3203575"/>
+            <wp:effectExtent l="0" t="0" r="0" b="0"/>
+            <wp:docPr id="68696098" name="Grafik 1" descr="Ein Bild, das Text, Screenshot, Software, Multimedia-Software enthält.&#10;&#10;KI-generierte Inhalte können fehlerhaft sein."/>
+            <wp:cNvGraphicFramePr>
+              <a:graphicFrameLocks xmlns:a="http://schemas.openxmlformats.org/drawingml/2006/main" noChangeAspect="1"/>
+            </wp:cNvGraphicFramePr>
+            <a:graphic xmlns:a="http://schemas.openxmlformats.org/drawingml/2006/main">
+              <a:graphicData uri="http://schemas.openxmlformats.org/drawingml/2006/picture">
+                <pic:pic xmlns:pic="http://schemas.openxmlformats.org/drawingml/2006/picture">
+                  <pic:nvPicPr>
+                    <pic:cNvPr id="68696098" name="Grafik 1" descr="Ein Bild, das Text, Screenshot, Software, Multimedia-Software enthält.&#10;&#10;KI-generierte Inhalte können fehlerhaft sein."/>
+                    <pic:cNvPicPr/>
+                  </pic:nvPicPr>
+                  <pic:blipFill>
+                    <a:blip r:embed="rId14"/>
+                    <a:stretch>
+                      <a:fillRect/>
+                    </a:stretch>
+                  </pic:blipFill>
+                  <pic:spPr>
+                    <a:xfrm>
+                      <a:off x="0" y="0"/>
+                      <a:ext cx="5760085" cy="3203575"/>
+                    </a:xfrm>
+                    <a:prstGeom prst="rect">
+                      <a:avLst/>
+                    </a:prstGeom>
+                  </pic:spPr>
+                </pic:pic>
+              </a:graphicData>
+            </a:graphic>
+          </wp:inline>
+        </w:drawing>
+      </w:r>
+    </w:p>
+    <w:p>
+      <w:pPr>
+        <w:spacing w:line="240" w:lineRule="auto"/>
+      </w:pPr>
+    </w:p>
+    <w:p>
+      <w:pPr>
+        <w:spacing w:line="240" w:lineRule="auto"/>
+        <w:ind w:firstLine="720"/>
+      </w:pPr>
+      <w:r>
+        <w:t xml:space="preserve">No arquivo views.py, a função </w:t>
+      </w:r>
+      <w:proofErr w:type="gramStart"/>
+      <w:r>
+        <w:t>index(</w:t>
+      </w:r>
+      <w:proofErr w:type="gramEnd"/>
+      <w:r>
+        <w:t xml:space="preserve">) realiza uma busca condicional no banco de dados. Quando há um termo de pesquisa, o algoritmo executa um filtro com cláusulas </w:t>
+      </w:r>
+      <w:proofErr w:type="spellStart"/>
+      <w:r>
+        <w:t>ilike</w:t>
+      </w:r>
+      <w:proofErr w:type="spellEnd"/>
+      <w:r>
+        <w:t xml:space="preserve">, que são operações de busca textual. Essas buscas, dependendo da indexação do banco, podem ter complexidade </w:t>
+      </w:r>
+      <w:r>
+        <w:rPr>
+          <w:b/>
+          <w:bCs/>
+        </w:rPr>
+        <w:t>O(n)</w:t>
+      </w:r>
+      <w:r>
+        <w:t xml:space="preserve">, onde </w:t>
+      </w:r>
+      <w:r>
+        <w:rPr>
+          <w:i/>
+          <w:iCs/>
+        </w:rPr>
+        <w:t>n</w:t>
+      </w:r>
+      <w:r>
+        <w:t xml:space="preserve"> representa o número de registros na tabela Produtos. Caso não haja termo, o sistema realiza uma ordenação por data de criação e limita o resultado a oito produtos, o que, em termos de complexidade, pode ser considerado </w:t>
+      </w:r>
+      <w:proofErr w:type="gramStart"/>
+      <w:r>
+        <w:rPr>
+          <w:b/>
+          <w:bCs/>
+        </w:rPr>
+        <w:t>O(</w:t>
+      </w:r>
+      <w:proofErr w:type="gramEnd"/>
+      <w:r>
+        <w:rPr>
+          <w:b/>
+          <w:bCs/>
+        </w:rPr>
+        <w:t>log n)</w:t>
+      </w:r>
+      <w:r>
+        <w:t xml:space="preserve"> para a ordenação (dependendo do algoritmo interno do banco) e </w:t>
+      </w:r>
+      <w:proofErr w:type="gramStart"/>
+      <w:r>
+        <w:rPr>
+          <w:b/>
+          <w:bCs/>
+        </w:rPr>
+        <w:t>O(</w:t>
+      </w:r>
+      <w:proofErr w:type="gramEnd"/>
+      <w:r>
+        <w:rPr>
+          <w:b/>
+          <w:bCs/>
+        </w:rPr>
+        <w:t>1)</w:t>
+      </w:r>
+      <w:r>
+        <w:t xml:space="preserve"> para a limitação da quantidade de resultados.</w:t>
+      </w:r>
+    </w:p>
+    <w:p>
+      <w:pPr>
+        <w:spacing w:line="240" w:lineRule="auto"/>
+        <w:ind w:firstLine="720"/>
+      </w:pPr>
+      <w:r>
+        <w:t xml:space="preserve">Na função </w:t>
+      </w:r>
+      <w:proofErr w:type="spellStart"/>
+      <w:r>
+        <w:t>produto_details</w:t>
+      </w:r>
+      <w:proofErr w:type="spellEnd"/>
+      <w:r>
+        <w:t xml:space="preserve">(id), o método get_or_404 realiza uma busca por chave primária, que é indexada e, portanto, possui complexidade </w:t>
+      </w:r>
+      <w:proofErr w:type="gramStart"/>
+      <w:r>
+        <w:rPr>
+          <w:b/>
+          <w:bCs/>
+        </w:rPr>
+        <w:t>O(</w:t>
+      </w:r>
+      <w:proofErr w:type="gramEnd"/>
+      <w:r>
+        <w:rPr>
+          <w:b/>
+          <w:bCs/>
+        </w:rPr>
+        <w:t>1)</w:t>
+      </w:r>
+      <w:r>
+        <w:t>. A busca pela imagem principal (</w:t>
+      </w:r>
+      <w:proofErr w:type="spellStart"/>
+      <w:r>
+        <w:t>filter_by</w:t>
+      </w:r>
+      <w:proofErr w:type="spellEnd"/>
+      <w:r>
+        <w:t>(</w:t>
+      </w:r>
+      <w:proofErr w:type="spellStart"/>
+      <w:r>
+        <w:t>is_primary</w:t>
+      </w:r>
+      <w:proofErr w:type="spellEnd"/>
+      <w:r>
+        <w:t>=</w:t>
+      </w:r>
+      <w:proofErr w:type="spellStart"/>
+      <w:r>
+        <w:t>True</w:t>
+      </w:r>
+      <w:proofErr w:type="spellEnd"/>
+      <w:proofErr w:type="gramStart"/>
+      <w:r>
+        <w:t>).</w:t>
+      </w:r>
+      <w:proofErr w:type="spellStart"/>
+      <w:r>
+        <w:t>first</w:t>
+      </w:r>
+      <w:proofErr w:type="spellEnd"/>
+      <w:proofErr w:type="gramEnd"/>
+      <w:r>
+        <w:t xml:space="preserve">()) depende da quantidade de imagens associadas ao produto, o que pode ser considerado </w:t>
+      </w:r>
+      <w:r>
+        <w:rPr>
+          <w:b/>
+          <w:bCs/>
+        </w:rPr>
+        <w:t>O(m)</w:t>
+      </w:r>
+      <w:r>
+        <w:t xml:space="preserve">, sendo </w:t>
+      </w:r>
+      <w:r>
+        <w:rPr>
+          <w:i/>
+          <w:iCs/>
+        </w:rPr>
+        <w:t>m</w:t>
+      </w:r>
+      <w:r>
+        <w:t xml:space="preserve"> o número de imagens vinculadas ao produto específico. A consulta de produtos recomendados exclui o produto atual e ordena os demais por data de criação, limitando a quatro resultados. Essa operação, similar à anterior, pode ser considerada </w:t>
+      </w:r>
+      <w:proofErr w:type="gramStart"/>
+      <w:r>
+        <w:rPr>
+          <w:b/>
+          <w:bCs/>
+        </w:rPr>
+        <w:t>O(</w:t>
+      </w:r>
+      <w:proofErr w:type="gramEnd"/>
+      <w:r>
+        <w:rPr>
+          <w:b/>
+          <w:bCs/>
+        </w:rPr>
+        <w:t>log n)</w:t>
+      </w:r>
+      <w:r>
+        <w:t xml:space="preserve"> para ordenação e </w:t>
+      </w:r>
+      <w:proofErr w:type="gramStart"/>
+      <w:r>
+        <w:rPr>
+          <w:b/>
+          <w:bCs/>
+        </w:rPr>
+        <w:t>O(</w:t>
+      </w:r>
+      <w:proofErr w:type="gramEnd"/>
+      <w:r>
+        <w:rPr>
+          <w:b/>
+          <w:bCs/>
+        </w:rPr>
+        <w:t>1)</w:t>
+      </w:r>
+      <w:r>
+        <w:t xml:space="preserve"> para a limitação.</w:t>
+      </w:r>
+    </w:p>
+    <w:p>
+      <w:pPr>
+        <w:spacing w:line="240" w:lineRule="auto"/>
+      </w:pPr>
+      <w:r>
+        <w:drawing>
+          <wp:inline distT="0" distB="0" distL="0" distR="0" wp14:anchorId="608FC63E" wp14:editId="595EC463">
+            <wp:extent cx="5760085" cy="3510280"/>
+            <wp:effectExtent l="0" t="0" r="0" b="0"/>
+            <wp:docPr id="1099597166" name="Grafik 1" descr="Ein Bild, das Text, Screenshot, Software, Multimedia-Software enthält.&#10;&#10;KI-generierte Inhalte können fehlerhaft sein."/>
+            <wp:cNvGraphicFramePr>
+              <a:graphicFrameLocks xmlns:a="http://schemas.openxmlformats.org/drawingml/2006/main" noChangeAspect="1"/>
+            </wp:cNvGraphicFramePr>
+            <a:graphic xmlns:a="http://schemas.openxmlformats.org/drawingml/2006/main">
+              <a:graphicData uri="http://schemas.openxmlformats.org/drawingml/2006/picture">
+                <pic:pic xmlns:pic="http://schemas.openxmlformats.org/drawingml/2006/picture">
+                  <pic:nvPicPr>
+                    <pic:cNvPr id="407637959" name="Grafik 1" descr="Ein Bild, das Text, Screenshot, Software, Multimedia-Software enthält.&#10;&#10;KI-generierte Inhalte können fehlerhaft sein."/>
+                    <pic:cNvPicPr/>
+                  </pic:nvPicPr>
+                  <pic:blipFill>
+                    <a:blip r:embed="rId15"/>
+                    <a:stretch>
+                      <a:fillRect/>
+                    </a:stretch>
+                  </pic:blipFill>
+                  <pic:spPr>
+                    <a:xfrm>
+                      <a:off x="0" y="0"/>
+                      <a:ext cx="5760085" cy="3510280"/>
+                    </a:xfrm>
+                    <a:prstGeom prst="rect">
+                      <a:avLst/>
+                    </a:prstGeom>
+                  </pic:spPr>
+                </pic:pic>
+              </a:graphicData>
+            </a:graphic>
+          </wp:inline>
+        </w:drawing>
+      </w:r>
+    </w:p>
+    <w:p>
+      <w:pPr>
+        <w:spacing w:line="240" w:lineRule="auto"/>
+      </w:pPr>
+      <w:r>
+        <w:t xml:space="preserve">No modelo models.py, as classes Produtos e </w:t>
+      </w:r>
+      <w:proofErr w:type="spellStart"/>
+      <w:r>
+        <w:t>ProdutoImagem</w:t>
+      </w:r>
+      <w:proofErr w:type="spellEnd"/>
+      <w:r>
+        <w:t xml:space="preserve"> representam estruturas de dados persistentes. A complexidade associada a essas classes está mais relacionada às operações que as utilizam, como inserções, atualizações e consultas. Como o projeto utiliza </w:t>
+      </w:r>
+      <w:proofErr w:type="spellStart"/>
+      <w:r>
+        <w:t>SQLAlchemy</w:t>
+      </w:r>
+      <w:proofErr w:type="spellEnd"/>
+      <w:r>
+        <w:t>, muitas dessas operações são otimizadas por meio de índices e relacionamentos, o que contribui para uma complexidade eficiente na maioria dos casos.</w:t>
+      </w:r>
+    </w:p>
+    <w:p>
+      <w:pPr>
+        <w:spacing w:line="240" w:lineRule="auto"/>
+      </w:pPr>
+    </w:p>
+    <w:p>
+      <w:pPr>
+        <w:spacing w:line="240" w:lineRule="auto"/>
+      </w:pPr>
+      <w:r>
+        <w:t>Portanto, de forma geral, o sistema apresentado possui complexidade predominantemente linear (O(n)) nas buscas textuais e constante (</w:t>
+      </w:r>
+      <w:proofErr w:type="gramStart"/>
+      <w:r>
+        <w:t>O(</w:t>
+      </w:r>
+      <w:proofErr w:type="gramEnd"/>
+      <w:r>
+        <w:t>1)) nas operações por chave primária e nas limitações de resultados. Essa análise é válida sob a suposição de que o banco de dados está devidamente indexado e que as operações são realizadas sobre volumes moderados de dados</w:t>
+      </w:r>
+      <w:r>
+        <w:t>, porém com o crescimento da base de dados para um volume real com cerca de milhões de produtos cadastrados</w:t>
+      </w:r>
+      <w:r>
+        <w:t>, as buscas apresentariam produtos indesejados ou lentidão do banco.</w:t>
+      </w:r>
+    </w:p>
+    <w:p>
+      <w:pPr>
+        <w:spacing w:line="240" w:lineRule="auto"/>
+      </w:pPr>
+    </w:p>
+    <w:p>
+      <w:pPr>
+        <w:spacing w:line="240" w:lineRule="auto"/>
+        <w:ind w:firstLine="720"/>
+        <w:rPr>
+          <w:b/>
+          <w:bCs/>
+        </w:rPr>
+      </w:pPr>
+      <w:r>
+        <w:rPr>
+          <w:b/>
+          <w:bCs/>
+        </w:rPr>
+        <w:t xml:space="preserve">11. </w:t>
+      </w:r>
+      <w:r>
+        <w:rPr>
+          <w:b/>
+          <w:bCs/>
+        </w:rPr>
+        <w:t>Melhoramento com RUST</w:t>
+      </w:r>
+    </w:p>
+    <w:p>
+      <w:pPr>
+        <w:spacing w:line="240" w:lineRule="auto"/>
+      </w:pPr>
+    </w:p>
+    <w:p>
+      <w:pPr>
+        <w:spacing w:line="240" w:lineRule="auto"/>
+        <w:ind w:firstLine="720"/>
+      </w:pPr>
+      <w:r>
+        <w:t xml:space="preserve">Melhorar a busca e os resultados de recomendação para clientes utilizando </w:t>
+      </w:r>
+      <w:proofErr w:type="spellStart"/>
+      <w:r>
+        <w:rPr>
+          <w:b/>
+          <w:bCs/>
+        </w:rPr>
+        <w:t>Rust</w:t>
+      </w:r>
+      <w:proofErr w:type="spellEnd"/>
+      <w:r>
+        <w:t xml:space="preserve"> com </w:t>
+      </w:r>
+      <w:r>
+        <w:t xml:space="preserve">tabela </w:t>
+      </w:r>
+      <w:proofErr w:type="spellStart"/>
+      <w:r>
+        <w:t>hash</w:t>
+      </w:r>
+      <w:proofErr w:type="spellEnd"/>
+      <w:r>
+        <w:t xml:space="preserve"> ou árvore binária envolve aplicar estruturas de dados eficientes para acelerar o acesso e a análise de padrões de consumo. </w:t>
+      </w:r>
+      <w:proofErr w:type="spellStart"/>
+      <w:r>
+        <w:t>Rust</w:t>
+      </w:r>
+      <w:proofErr w:type="spellEnd"/>
+      <w:r>
+        <w:t>, por ser uma linguagem de baixo nível com alto desempenho e segurança de memória, é ideal para sistemas de recomendação que exigem rapidez e escalabilidade.</w:t>
+      </w:r>
+    </w:p>
+    <w:p>
+      <w:pPr>
+        <w:spacing w:line="240" w:lineRule="auto"/>
+        <w:ind w:firstLine="720"/>
+      </w:pPr>
+      <w:r>
+        <w:t xml:space="preserve">Atualmente já está sendo utilizado </w:t>
+      </w:r>
+      <w:proofErr w:type="gramStart"/>
+      <w:r>
+        <w:t>o  consultas</w:t>
+      </w:r>
+      <w:proofErr w:type="gramEnd"/>
+      <w:r>
+        <w:t xml:space="preserve"> SQL com cláusulas LIKE, WHERE, e LIMIT, que são processadas pelo </w:t>
+      </w:r>
+      <w:proofErr w:type="spellStart"/>
+      <w:r>
+        <w:t>SQLite</w:t>
+      </w:r>
+      <w:proofErr w:type="spellEnd"/>
+      <w:r>
+        <w:t>.</w:t>
+      </w:r>
+    </w:p>
+    <w:p>
+      <w:pPr>
+        <w:spacing w:line="240" w:lineRule="auto"/>
+      </w:pPr>
+      <w:r>
+        <w:t xml:space="preserve">O </w:t>
+      </w:r>
+      <w:proofErr w:type="spellStart"/>
+      <w:r>
+        <w:t>SQLite</w:t>
+      </w:r>
+      <w:proofErr w:type="spellEnd"/>
+      <w:r>
+        <w:t xml:space="preserve"> pode usar índices baseados em B-</w:t>
+      </w:r>
+      <w:proofErr w:type="spellStart"/>
+      <w:r>
+        <w:t>tree</w:t>
+      </w:r>
+      <w:proofErr w:type="spellEnd"/>
+      <w:r>
+        <w:t xml:space="preserve"> para acelerar essas consultas, mas isso é </w:t>
+      </w:r>
+      <w:r>
+        <w:t>feito automaticamente.</w:t>
+      </w:r>
+    </w:p>
+    <w:p>
+      <w:pPr>
+        <w:spacing w:line="240" w:lineRule="auto"/>
+      </w:pPr>
+      <w:r>
+        <w:tab/>
+      </w:r>
+      <w:r>
+        <w:t xml:space="preserve">Embora o </w:t>
+      </w:r>
+      <w:proofErr w:type="spellStart"/>
+      <w:r>
+        <w:t>SQLite</w:t>
+      </w:r>
+      <w:proofErr w:type="spellEnd"/>
+      <w:r>
+        <w:t xml:space="preserve"> já organize os dados internamente com B-</w:t>
+      </w:r>
+      <w:proofErr w:type="spellStart"/>
+      <w:r>
+        <w:t>trees</w:t>
+      </w:r>
+      <w:proofErr w:type="spellEnd"/>
+      <w:r>
+        <w:t>, pode</w:t>
+      </w:r>
+      <w:r>
+        <w:t>mos</w:t>
+      </w:r>
+      <w:r>
+        <w:t xml:space="preserve"> usar estruturas explícitas no R</w:t>
+      </w:r>
+      <w:r>
+        <w:t>UST</w:t>
+      </w:r>
+      <w:r>
+        <w:t xml:space="preserve"> para:</w:t>
+      </w:r>
+    </w:p>
+    <w:p>
+      <w:pPr>
         <w:numPr>
           <w:ilvl w:val="0"/>
-          <w:numId w:val="16"/>
+          <w:numId w:val="18"/>
         </w:numPr>
         <w:spacing w:line="240" w:lineRule="auto"/>
         <w:rPr>
-          <w:rFonts w:ascii="Times New Roman" w:hAnsi="Times New Roman"/>
+          <w:lang w:val="de-DE"/>
+        </w:rPr>
+      </w:pPr>
+      <w:proofErr w:type="spellStart"/>
+      <w:r>
+        <w:rPr>
+          <w:lang w:val="de-DE"/>
+        </w:rPr>
+        <w:t>Acelerar</w:t>
+      </w:r>
+      <w:proofErr w:type="spellEnd"/>
+      <w:r>
+        <w:rPr>
+          <w:lang w:val="de-DE"/>
+        </w:rPr>
+        <w:t xml:space="preserve"> </w:t>
+      </w:r>
+      <w:proofErr w:type="spellStart"/>
+      <w:r>
+        <w:rPr>
+          <w:lang w:val="de-DE"/>
+        </w:rPr>
+        <w:t>buscas</w:t>
+      </w:r>
+      <w:proofErr w:type="spellEnd"/>
+      <w:r>
+        <w:rPr>
+          <w:lang w:val="de-DE"/>
+        </w:rPr>
+        <w:t xml:space="preserve"> </w:t>
+      </w:r>
+      <w:proofErr w:type="spellStart"/>
+      <w:r>
+        <w:rPr>
+          <w:lang w:val="de-DE"/>
+        </w:rPr>
+        <w:t>repetidas</w:t>
+      </w:r>
+      <w:proofErr w:type="spellEnd"/>
+      <w:r>
+        <w:rPr>
+          <w:lang w:val="de-DE"/>
+        </w:rPr>
+        <w:t xml:space="preserve"> (</w:t>
+      </w:r>
+      <w:proofErr w:type="spellStart"/>
+      <w:r>
+        <w:rPr>
+          <w:lang w:val="de-DE"/>
+        </w:rPr>
+        <w:t>cache</w:t>
+      </w:r>
+      <w:proofErr w:type="spellEnd"/>
+      <w:r>
+        <w:rPr>
+          <w:lang w:val="de-DE"/>
+        </w:rPr>
+        <w:t>)</w:t>
+      </w:r>
+    </w:p>
+    <w:p>
+      <w:pPr>
+        <w:numPr>
+          <w:ilvl w:val="0"/>
+          <w:numId w:val="18"/>
+        </w:numPr>
+        <w:spacing w:line="240" w:lineRule="auto"/>
+      </w:pPr>
+      <w:r>
+        <w:t>Organizar dados em memória para lógica mais complexa</w:t>
+      </w:r>
+    </w:p>
+    <w:p>
+      <w:pPr>
+        <w:numPr>
+          <w:ilvl w:val="0"/>
+          <w:numId w:val="18"/>
+        </w:numPr>
+        <w:spacing w:line="240" w:lineRule="auto"/>
+        <w:rPr>
+          <w:lang w:val="de-DE"/>
+        </w:rPr>
+      </w:pPr>
+      <w:proofErr w:type="spellStart"/>
+      <w:r>
+        <w:rPr>
+          <w:lang w:val="de-DE"/>
+        </w:rPr>
+        <w:t>Evitar</w:t>
+      </w:r>
+      <w:proofErr w:type="spellEnd"/>
+      <w:r>
+        <w:rPr>
+          <w:lang w:val="de-DE"/>
+        </w:rPr>
+        <w:t xml:space="preserve"> </w:t>
+      </w:r>
+      <w:proofErr w:type="spellStart"/>
+      <w:r>
+        <w:rPr>
+          <w:lang w:val="de-DE"/>
+        </w:rPr>
+        <w:t>múltiplas</w:t>
+      </w:r>
+      <w:proofErr w:type="spellEnd"/>
+      <w:r>
+        <w:rPr>
+          <w:lang w:val="de-DE"/>
+        </w:rPr>
+        <w:t xml:space="preserve"> </w:t>
+      </w:r>
+      <w:proofErr w:type="spellStart"/>
+      <w:r>
+        <w:rPr>
+          <w:lang w:val="de-DE"/>
+        </w:rPr>
+        <w:t>consultas</w:t>
+      </w:r>
+      <w:proofErr w:type="spellEnd"/>
+      <w:r>
+        <w:rPr>
+          <w:lang w:val="de-DE"/>
+        </w:rPr>
+        <w:t xml:space="preserve"> </w:t>
+      </w:r>
+      <w:proofErr w:type="spellStart"/>
+      <w:r>
+        <w:rPr>
+          <w:lang w:val="de-DE"/>
+        </w:rPr>
+        <w:t>ao</w:t>
+      </w:r>
+      <w:proofErr w:type="spellEnd"/>
+      <w:r>
+        <w:rPr>
+          <w:lang w:val="de-DE"/>
+        </w:rPr>
+        <w:t xml:space="preserve"> </w:t>
+      </w:r>
+      <w:proofErr w:type="spellStart"/>
+      <w:r>
+        <w:rPr>
+          <w:lang w:val="de-DE"/>
+        </w:rPr>
+        <w:t>banco</w:t>
+      </w:r>
+      <w:proofErr w:type="spellEnd"/>
+    </w:p>
+    <w:p>
+      <w:pPr>
+        <w:numPr>
+          <w:ilvl w:val="0"/>
+          <w:numId w:val="18"/>
+        </w:numPr>
+        <w:spacing w:line="240" w:lineRule="auto"/>
+      </w:pPr>
+      <w:r>
+        <w:t>Criar recomendações dinâmicas com base em padrões</w:t>
+      </w:r>
+    </w:p>
+    <w:p>
+      <w:pPr>
+        <w:spacing w:line="240" w:lineRule="auto"/>
+        <w:ind w:left="360"/>
+      </w:pPr>
+    </w:p>
+    <w:p>
+      <w:pPr>
+        <w:spacing w:line="240" w:lineRule="auto"/>
+        <w:ind w:left="360"/>
+        <w:rPr>
           <w:b/>
           <w:bCs/>
-          <w:sz w:val="24"/>
-          <w:szCs w:val="24"/>
-          <w:lang w:val="de-DE"/>
-        </w:rPr>
-      </w:pPr>
-      <w:proofErr w:type="spellStart"/>
-      <w:r>
-        <w:rPr>
-          <w:rFonts w:ascii="Times New Roman" w:hAnsi="Times New Roman"/>
+        </w:rPr>
+      </w:pPr>
+      <w:r>
+        <w:rPr>
           <w:b/>
           <w:bCs/>
-          <w:sz w:val="24"/>
-          <w:szCs w:val="24"/>
+        </w:rPr>
+        <w:t>1</w:t>
+      </w:r>
+      <w:r>
+        <w:rPr>
+          <w:b/>
+          <w:bCs/>
+        </w:rPr>
+        <w:t>1</w:t>
+      </w:r>
+      <w:r>
+        <w:rPr>
+          <w:b/>
+          <w:bCs/>
+        </w:rPr>
+        <w:t>.1. T</w:t>
+      </w:r>
+      <w:r>
+        <w:rPr>
+          <w:b/>
+          <w:bCs/>
+        </w:rPr>
+        <w:t xml:space="preserve">abela </w:t>
+      </w:r>
+      <w:proofErr w:type="spellStart"/>
+      <w:r>
+        <w:rPr>
+          <w:b/>
+          <w:bCs/>
+        </w:rPr>
+        <w:t>hash</w:t>
+      </w:r>
+      <w:proofErr w:type="spellEnd"/>
+      <w:r>
+        <w:rPr>
+          <w:b/>
+          <w:bCs/>
+        </w:rPr>
+        <w:t xml:space="preserve"> (</w:t>
+      </w:r>
+      <w:proofErr w:type="spellStart"/>
+      <w:r>
+        <w:rPr>
+          <w:b/>
+          <w:bCs/>
+        </w:rPr>
+        <w:t>HashMap</w:t>
+      </w:r>
+      <w:proofErr w:type="spellEnd"/>
+      <w:r>
+        <w:rPr>
+          <w:b/>
+          <w:bCs/>
+        </w:rPr>
+        <w:t>)</w:t>
+      </w:r>
+    </w:p>
+    <w:p>
+      <w:pPr>
+        <w:spacing w:line="240" w:lineRule="auto"/>
+      </w:pPr>
+    </w:p>
+    <w:p>
+      <w:pPr>
+        <w:spacing w:line="240" w:lineRule="auto"/>
+        <w:ind w:firstLine="720"/>
+      </w:pPr>
+      <w:r>
+        <w:t xml:space="preserve">A utilização de estruturas de dados como tabelas </w:t>
+      </w:r>
+      <w:proofErr w:type="spellStart"/>
+      <w:r>
+        <w:t>hash</w:t>
+      </w:r>
+      <w:proofErr w:type="spellEnd"/>
+      <w:r>
+        <w:t xml:space="preserve"> e árvores binárias é amplamente reconhecida como uma estratégia eficiente para otimizar sistemas de recomendação, especialmente em aplicações que exigem alto desempenho e escalabilidade. A tabela </w:t>
+      </w:r>
+      <w:proofErr w:type="spellStart"/>
+      <w:r>
+        <w:t>hash</w:t>
+      </w:r>
+      <w:proofErr w:type="spellEnd"/>
+      <w:r>
+        <w:t xml:space="preserve">, também conhecida como </w:t>
+      </w:r>
+      <w:proofErr w:type="spellStart"/>
+      <w:r>
+        <w:t>HashMap</w:t>
+      </w:r>
+      <w:proofErr w:type="spellEnd"/>
+      <w:r>
+        <w:t xml:space="preserve">, é uma estrutura que permite acesso direto aos dados por meio de chaves únicas, com complexidade média de tempo de acesso constante, ou seja, </w:t>
+      </w:r>
+      <w:proofErr w:type="gramStart"/>
+      <w:r>
+        <w:t>O(</w:t>
+      </w:r>
+      <w:proofErr w:type="gramEnd"/>
+      <w:r>
+        <w:t xml:space="preserve">1). Essa característica torna a tabela </w:t>
+      </w:r>
+      <w:proofErr w:type="spellStart"/>
+      <w:r>
+        <w:t>hash</w:t>
+      </w:r>
+      <w:proofErr w:type="spellEnd"/>
+      <w:r>
+        <w:t xml:space="preserve"> ideal para armazenar relações de </w:t>
+      </w:r>
+      <w:proofErr w:type="spellStart"/>
+      <w:r>
+        <w:t>coocorrência</w:t>
+      </w:r>
+      <w:proofErr w:type="spellEnd"/>
+      <w:r>
+        <w:t xml:space="preserve"> entre produtos, permitindo que o sistema recomende rapidamente itens frequentemente comprados em conjunto. Por exemplo, ao registrar que o produto A foi comprado com o produto B três vezes, o sistema pode sugerir B sempre que A for consultado, utilizando uma estrutura como {"</w:t>
+      </w:r>
+      <w:proofErr w:type="spellStart"/>
+      <w:r>
+        <w:t>produtoA</w:t>
+      </w:r>
+      <w:proofErr w:type="spellEnd"/>
+      <w:r>
+        <w:t>": {"</w:t>
+      </w:r>
+      <w:proofErr w:type="spellStart"/>
+      <w:r>
+        <w:t>produtoB</w:t>
+      </w:r>
+      <w:proofErr w:type="spellEnd"/>
+      <w:r>
+        <w:t>": 3}}.</w:t>
+      </w:r>
+    </w:p>
+    <w:p>
+      <w:pPr>
+        <w:spacing w:line="240" w:lineRule="auto"/>
+        <w:ind w:firstLine="720"/>
+        <w:rPr>
           <w:lang w:val="de-DE"/>
         </w:rPr>
+      </w:pPr>
+      <w:proofErr w:type="spellStart"/>
+      <w:r>
+        <w:rPr>
+          <w:lang w:val="de-DE"/>
+        </w:rPr>
+        <w:t>Isso</w:t>
+      </w:r>
+      <w:proofErr w:type="spellEnd"/>
+      <w:r>
+        <w:rPr>
+          <w:lang w:val="de-DE"/>
+        </w:rPr>
+        <w:t xml:space="preserve"> </w:t>
+      </w:r>
+      <w:proofErr w:type="spellStart"/>
+      <w:r>
+        <w:rPr>
+          <w:lang w:val="de-DE"/>
+        </w:rPr>
+        <w:t>permite</w:t>
+      </w:r>
+      <w:proofErr w:type="spellEnd"/>
+      <w:r>
+        <w:rPr>
+          <w:lang w:val="de-DE"/>
+        </w:rPr>
+        <w:t>:</w:t>
+      </w:r>
+    </w:p>
+    <w:p>
+      <w:pPr>
+        <w:numPr>
+          <w:ilvl w:val="0"/>
+          <w:numId w:val="19"/>
+        </w:numPr>
+        <w:spacing w:line="240" w:lineRule="auto"/>
+      </w:pPr>
+      <w:r>
+        <w:t>Buscar rapidamente produtos com nome semelhante</w:t>
+      </w:r>
+    </w:p>
+    <w:p>
+      <w:pPr>
+        <w:numPr>
+          <w:ilvl w:val="0"/>
+          <w:numId w:val="19"/>
+        </w:numPr>
+        <w:spacing w:line="240" w:lineRule="auto"/>
+      </w:pPr>
+      <w:r>
+        <w:t>Criar um cache para evitar consultas repetidas</w:t>
+      </w:r>
+    </w:p>
+    <w:p>
+      <w:pPr>
+        <w:numPr>
+          <w:ilvl w:val="0"/>
+          <w:numId w:val="19"/>
+        </w:numPr>
+        <w:spacing w:line="240" w:lineRule="auto"/>
+      </w:pPr>
+      <w:r>
+        <w:t>Agrupar produtos por categoria ou popularidade</w:t>
+      </w:r>
+    </w:p>
+    <w:p>
+      <w:pPr>
+        <w:spacing w:line="240" w:lineRule="auto"/>
+      </w:pPr>
+    </w:p>
+    <w:p>
+      <w:pPr>
+        <w:spacing w:line="240" w:lineRule="auto"/>
+        <w:ind w:left="360"/>
+      </w:pPr>
+      <w:r>
+        <w:rPr>
+          <w:b/>
+          <w:bCs/>
+        </w:rPr>
+        <w:t>1</w:t>
+      </w:r>
+      <w:r>
+        <w:rPr>
+          <w:b/>
+          <w:bCs/>
+        </w:rPr>
+        <w:t>1</w:t>
+      </w:r>
+      <w:r>
+        <w:rPr>
+          <w:b/>
+          <w:bCs/>
+        </w:rPr>
+        <w:t>.2 A</w:t>
+      </w:r>
+      <w:r>
+        <w:rPr>
+          <w:b/>
+          <w:bCs/>
+        </w:rPr>
+        <w:t>rvore binária (</w:t>
+      </w:r>
+      <w:proofErr w:type="spellStart"/>
+      <w:r>
+        <w:rPr>
+          <w:b/>
+          <w:bCs/>
+        </w:rPr>
+        <w:t>ex</w:t>
+      </w:r>
+      <w:proofErr w:type="spellEnd"/>
+      <w:r>
+        <w:rPr>
+          <w:b/>
+          <w:bCs/>
+        </w:rPr>
+        <w:t xml:space="preserve">: </w:t>
+      </w:r>
+      <w:proofErr w:type="spellStart"/>
+      <w:r>
+        <w:rPr>
+          <w:b/>
+          <w:bCs/>
+        </w:rPr>
+        <w:t>BTreeMap</w:t>
+      </w:r>
+      <w:proofErr w:type="spellEnd"/>
+      <w:r>
+        <w:rPr>
+          <w:b/>
+          <w:bCs/>
+        </w:rPr>
+        <w:t>)</w:t>
+      </w:r>
+    </w:p>
+    <w:p>
+      <w:pPr>
+        <w:spacing w:line="240" w:lineRule="auto"/>
+        <w:ind w:firstLine="720"/>
+      </w:pPr>
+    </w:p>
+    <w:p>
+      <w:pPr>
+        <w:spacing w:line="240" w:lineRule="auto"/>
+        <w:ind w:firstLine="360"/>
+      </w:pPr>
+      <w:r>
+        <w:t xml:space="preserve">Por outro lado, a árvore binária de busca, especialmente em sua forma balanceada como a B+ </w:t>
+      </w:r>
+      <w:proofErr w:type="spellStart"/>
+      <w:r>
+        <w:t>Tree</w:t>
+      </w:r>
+      <w:proofErr w:type="spellEnd"/>
+      <w:r>
+        <w:t xml:space="preserve">, oferece uma complexidade de acesso logarítmica, </w:t>
+      </w:r>
+      <w:proofErr w:type="gramStart"/>
+      <w:r>
+        <w:t>O(</w:t>
+      </w:r>
+      <w:proofErr w:type="gramEnd"/>
+      <w:r>
+        <w:t xml:space="preserve">log n), e é particularmente útil quando se deseja manter os dados ordenados ou realizar buscas por intervalo. Essa estrutura é vantajosa em cenários onde a recomendação depende de atributos como faixa de preço, popularidade ou data de compra, permitindo uma navegação eficiente entre os nós da árvore. Embora o acesso seja mais lento que na tabela </w:t>
+      </w:r>
+      <w:proofErr w:type="spellStart"/>
+      <w:r>
+        <w:t>hash</w:t>
+      </w:r>
+      <w:proofErr w:type="spellEnd"/>
+      <w:r>
+        <w:t>, a árvore binária proporciona maior flexibilidade na organização dos dados e na execução de consultas complexas.</w:t>
+      </w:r>
+    </w:p>
+    <w:p>
+      <w:pPr>
+        <w:spacing w:line="240" w:lineRule="auto"/>
+      </w:pPr>
+      <w:r>
+        <w:t xml:space="preserve">A escolha entre essas estruturas depende dos requisitos específicos do sistema. Em geral, a tabela </w:t>
+      </w:r>
+      <w:proofErr w:type="spellStart"/>
+      <w:r>
+        <w:t>hash</w:t>
+      </w:r>
+      <w:proofErr w:type="spellEnd"/>
+      <w:r>
+        <w:t xml:space="preserve"> é preferida para consultas rápidas e diretas, enquanto a árvore binária é mais adequada para operações que exigem ordenação ou busca por intervalo. Ambas podem ser implementadas com alto desempenho na linguagem </w:t>
+      </w:r>
+      <w:proofErr w:type="spellStart"/>
+      <w:r>
+        <w:t>Rust</w:t>
+      </w:r>
+      <w:proofErr w:type="spellEnd"/>
+      <w:r>
+        <w:t>, que oferece segurança de memória, concorrência eficiente e velocidade comparável ao C++, sendo ideal para aplicações críticas como sistemas de recomendação em tempo real (</w:t>
+      </w:r>
+      <w:proofErr w:type="spellStart"/>
+      <w:r>
+        <w:t>UlissesZorzan</w:t>
+      </w:r>
+      <w:proofErr w:type="spellEnd"/>
+      <w:r>
+        <w:t>, 2023)</w:t>
+      </w:r>
+    </w:p>
+    <w:p>
+      <w:pPr>
+        <w:spacing w:line="240" w:lineRule="auto"/>
+      </w:pPr>
+    </w:p>
+    <w:p>
+      <w:pPr>
+        <w:spacing w:line="240" w:lineRule="auto"/>
+      </w:pPr>
+      <w:r>
+        <w:t xml:space="preserve">Por esse motivo </w:t>
+      </w:r>
+      <w:r>
+        <w:t xml:space="preserve">priorizei a utilização da tabela </w:t>
+      </w:r>
+      <w:proofErr w:type="spellStart"/>
+      <w:r>
+        <w:t>hash</w:t>
+      </w:r>
+      <w:proofErr w:type="spellEnd"/>
+      <w:r>
+        <w:t>, a recomendação dos p</w:t>
+      </w:r>
+      <w:r>
+        <w:t>rodutos</w:t>
+      </w:r>
+      <w:r>
+        <w:t xml:space="preserve"> poderiam ser por: produtos</w:t>
+      </w:r>
+      <w:r>
+        <w:t xml:space="preserve"> comprados juntos, ou por popularidade</w:t>
+      </w:r>
+      <w:r>
+        <w:t xml:space="preserve">, como não temos essas funcionalidades no site ainda, optei por fazer a </w:t>
+      </w:r>
+      <w:proofErr w:type="spellStart"/>
+      <w:r>
+        <w:t>a</w:t>
+      </w:r>
+      <w:proofErr w:type="spellEnd"/>
+      <w:r>
+        <w:t xml:space="preserve"> </w:t>
+      </w:r>
+      <w:r>
+        <w:t>recomendação</w:t>
+      </w:r>
+      <w:r>
+        <w:t xml:space="preserve"> deve ser feita pelo nome do produto, </w:t>
+      </w:r>
+      <w:r>
+        <w:t xml:space="preserve">assim </w:t>
+      </w:r>
+      <w:r>
+        <w:t>quando a pessoa procurar por saia, a recomendação seja outras saias</w:t>
+      </w:r>
+      <w:r>
+        <w:t>, na ausência de produtos com nomes similares</w:t>
+      </w:r>
+      <w:r>
+        <w:t xml:space="preserve"> deve aparecer produtos da mesma categoria.</w:t>
+      </w:r>
+    </w:p>
+    <w:p>
+      <w:pPr>
+        <w:spacing w:line="240" w:lineRule="auto"/>
+        <w:rPr>
+          <w:lang w:val="de-DE"/>
+        </w:rPr>
+      </w:pPr>
+      <w:r>
+        <w:tab/>
+      </w:r>
+      <w:proofErr w:type="spellStart"/>
+      <w:r>
+        <w:rPr>
+          <w:lang w:val="de-DE"/>
+        </w:rPr>
+        <w:t>Isso</w:t>
+      </w:r>
+      <w:proofErr w:type="spellEnd"/>
+      <w:r>
+        <w:rPr>
+          <w:lang w:val="de-DE"/>
+        </w:rPr>
+        <w:t xml:space="preserve"> </w:t>
+      </w:r>
+      <w:proofErr w:type="spellStart"/>
+      <w:r>
+        <w:rPr>
+          <w:lang w:val="de-DE"/>
+        </w:rPr>
+        <w:t>permite</w:t>
+      </w:r>
+      <w:proofErr w:type="spellEnd"/>
+      <w:r>
+        <w:rPr>
+          <w:lang w:val="de-DE"/>
+        </w:rPr>
+        <w:t>:</w:t>
+      </w:r>
+    </w:p>
+    <w:p>
+      <w:pPr>
+        <w:numPr>
+          <w:ilvl w:val="0"/>
+          <w:numId w:val="20"/>
+        </w:numPr>
+        <w:spacing w:line="240" w:lineRule="auto"/>
+      </w:pPr>
+      <w:r>
+        <w:t>Buscar produtos dentro de uma faixa de preço</w:t>
+      </w:r>
+    </w:p>
+    <w:p>
+      <w:pPr>
+        <w:numPr>
+          <w:ilvl w:val="0"/>
+          <w:numId w:val="20"/>
+        </w:numPr>
+        <w:spacing w:line="240" w:lineRule="auto"/>
+        <w:rPr>
+          <w:lang w:val="de-DE"/>
+        </w:rPr>
+      </w:pPr>
+      <w:proofErr w:type="spellStart"/>
+      <w:r>
+        <w:rPr>
+          <w:lang w:val="de-DE"/>
+        </w:rPr>
+        <w:t>Navegar</w:t>
+      </w:r>
+      <w:proofErr w:type="spellEnd"/>
+      <w:r>
+        <w:rPr>
+          <w:lang w:val="de-DE"/>
+        </w:rPr>
+        <w:t xml:space="preserve"> </w:t>
+      </w:r>
+      <w:proofErr w:type="spellStart"/>
+      <w:r>
+        <w:rPr>
+          <w:lang w:val="de-DE"/>
+        </w:rPr>
+        <w:t>ordenadamente</w:t>
+      </w:r>
+      <w:proofErr w:type="spellEnd"/>
+      <w:r>
+        <w:rPr>
+          <w:lang w:val="de-DE"/>
+        </w:rPr>
+        <w:t xml:space="preserve"> </w:t>
+      </w:r>
+      <w:proofErr w:type="spellStart"/>
+      <w:r>
+        <w:rPr>
+          <w:lang w:val="de-DE"/>
+        </w:rPr>
+        <w:t>por</w:t>
+      </w:r>
+      <w:proofErr w:type="spellEnd"/>
+      <w:r>
+        <w:rPr>
+          <w:lang w:val="de-DE"/>
+        </w:rPr>
+        <w:t xml:space="preserve"> </w:t>
+      </w:r>
+      <w:proofErr w:type="spellStart"/>
+      <w:r>
+        <w:rPr>
+          <w:lang w:val="de-DE"/>
+        </w:rPr>
+        <w:t>produtos</w:t>
+      </w:r>
+      <w:proofErr w:type="spellEnd"/>
+    </w:p>
+    <w:p>
+      <w:pPr>
+        <w:numPr>
+          <w:ilvl w:val="0"/>
+          <w:numId w:val="20"/>
+        </w:numPr>
+        <w:spacing w:line="240" w:lineRule="auto"/>
+      </w:pPr>
+      <w:r>
+        <w:t>Criar recomendações “do mais barato ao mais caro” ou vice-versa</w:t>
+      </w:r>
+    </w:p>
+    <w:p>
+      <w:pPr>
+        <w:spacing w:line="240" w:lineRule="auto"/>
+      </w:pPr>
+    </w:p>
+    <w:p>
+      <w:pPr>
+        <w:spacing w:line="240" w:lineRule="auto"/>
+      </w:pPr>
+    </w:p>
+    <w:p>
+      <w:pPr>
+        <w:spacing w:line="240" w:lineRule="auto"/>
+      </w:pPr>
+    </w:p>
+    <w:p>
+      <w:pPr>
+        <w:spacing w:line="240" w:lineRule="auto"/>
+      </w:pPr>
+    </w:p>
+    <w:p>
+      <w:pPr>
+        <w:spacing w:line="240" w:lineRule="auto"/>
+      </w:pPr>
+    </w:p>
+    <w:p>
+      <w:pPr>
+        <w:spacing w:line="240" w:lineRule="auto"/>
+        <w:rPr>
+          <w:b/>
+          <w:bCs/>
+        </w:rPr>
+      </w:pPr>
+      <w:r>
+        <w:rPr>
+          <w:b/>
+          <w:bCs/>
+        </w:rPr>
+        <w:t xml:space="preserve">11.3 </w:t>
+      </w:r>
+      <w:r>
+        <w:rPr>
+          <w:b/>
+          <w:bCs/>
+        </w:rPr>
+        <w:t>Implementação do código</w:t>
+      </w:r>
+    </w:p>
+    <w:p>
+      <w:pPr>
+        <w:spacing w:line="240" w:lineRule="auto"/>
+        <w:rPr>
+          <w:b/>
+          <w:bCs/>
+        </w:rPr>
+      </w:pPr>
+    </w:p>
+    <w:p>
+      <w:pPr>
+        <w:spacing w:line="240" w:lineRule="auto"/>
+      </w:pPr>
+      <w:r>
+        <w:t>Definir a estrutura Produto</w:t>
+      </w:r>
+    </w:p>
+    <w:p>
+      <w:pPr>
+        <w:spacing w:line="240" w:lineRule="auto"/>
+      </w:pPr>
+    </w:p>
+    <w:p>
+      <w:pPr>
+        <w:spacing w:line="240" w:lineRule="auto"/>
+      </w:pPr>
+      <w:r>
+        <w:drawing>
+          <wp:inline distT="0" distB="0" distL="0" distR="0" wp14:anchorId="2C3F099B" wp14:editId="4D4F1ABF">
+            <wp:extent cx="1762371" cy="1028844"/>
+            <wp:effectExtent l="0" t="0" r="0" b="0"/>
+            <wp:docPr id="1700764736" name="Grafik 1" descr="Ein Bild, das Text, Schrift, Screenshot, Zahl enthält.&#10;&#10;KI-generierte Inhalte können fehlerhaft sein."/>
+            <wp:cNvGraphicFramePr>
+              <a:graphicFrameLocks xmlns:a="http://schemas.openxmlformats.org/drawingml/2006/main" noChangeAspect="1"/>
+            </wp:cNvGraphicFramePr>
+            <a:graphic xmlns:a="http://schemas.openxmlformats.org/drawingml/2006/main">
+              <a:graphicData uri="http://schemas.openxmlformats.org/drawingml/2006/picture">
+                <pic:pic xmlns:pic="http://schemas.openxmlformats.org/drawingml/2006/picture">
+                  <pic:nvPicPr>
+                    <pic:cNvPr id="1700764736" name="Grafik 1" descr="Ein Bild, das Text, Schrift, Screenshot, Zahl enthält.&#10;&#10;KI-generierte Inhalte können fehlerhaft sein."/>
+                    <pic:cNvPicPr/>
+                  </pic:nvPicPr>
+                  <pic:blipFill>
+                    <a:blip r:embed="rId16"/>
+                    <a:stretch>
+                      <a:fillRect/>
+                    </a:stretch>
+                  </pic:blipFill>
+                  <pic:spPr>
+                    <a:xfrm>
+                      <a:off x="0" y="0"/>
+                      <a:ext cx="1762371" cy="1028844"/>
+                    </a:xfrm>
+                    <a:prstGeom prst="rect">
+                      <a:avLst/>
+                    </a:prstGeom>
+                  </pic:spPr>
+                </pic:pic>
+              </a:graphicData>
+            </a:graphic>
+          </wp:inline>
+        </w:drawing>
+      </w:r>
+    </w:p>
+    <w:p>
+      <w:pPr>
+        <w:spacing w:line="240" w:lineRule="auto"/>
+      </w:pPr>
+    </w:p>
+    <w:p>
+      <w:pPr>
+        <w:spacing w:line="240" w:lineRule="auto"/>
+      </w:pPr>
+      <w:r>
+        <w:t>Carregar todos os produtos do banco</w:t>
+      </w:r>
+    </w:p>
+    <w:p>
+      <w:pPr>
+        <w:spacing w:line="240" w:lineRule="auto"/>
+      </w:pPr>
+    </w:p>
+    <w:p>
+      <w:pPr>
+        <w:spacing w:line="240" w:lineRule="auto"/>
+      </w:pPr>
+      <w:r>
+        <w:drawing>
+          <wp:inline distT="0" distB="0" distL="0" distR="0" wp14:anchorId="2234E989" wp14:editId="280D3BF7">
+            <wp:extent cx="5487166" cy="2934109"/>
+            <wp:effectExtent l="0" t="0" r="0" b="0"/>
+            <wp:docPr id="1534712587" name="Grafik 1" descr="Ein Bild, das Text, Screenshot, Display, Software enthält.&#10;&#10;KI-generierte Inhalte können fehlerhaft sein."/>
+            <wp:cNvGraphicFramePr>
+              <a:graphicFrameLocks xmlns:a="http://schemas.openxmlformats.org/drawingml/2006/main" noChangeAspect="1"/>
+            </wp:cNvGraphicFramePr>
+            <a:graphic xmlns:a="http://schemas.openxmlformats.org/drawingml/2006/main">
+              <a:graphicData uri="http://schemas.openxmlformats.org/drawingml/2006/picture">
+                <pic:pic xmlns:pic="http://schemas.openxmlformats.org/drawingml/2006/picture">
+                  <pic:nvPicPr>
+                    <pic:cNvPr id="1534712587" name="Grafik 1" descr="Ein Bild, das Text, Screenshot, Display, Software enthält.&#10;&#10;KI-generierte Inhalte können fehlerhaft sein."/>
+                    <pic:cNvPicPr/>
+                  </pic:nvPicPr>
+                  <pic:blipFill>
+                    <a:blip r:embed="rId17"/>
+                    <a:stretch>
+                      <a:fillRect/>
+                    </a:stretch>
+                  </pic:blipFill>
+                  <pic:spPr>
+                    <a:xfrm>
+                      <a:off x="0" y="0"/>
+                      <a:ext cx="5487166" cy="2934109"/>
+                    </a:xfrm>
+                    <a:prstGeom prst="rect">
+                      <a:avLst/>
+                    </a:prstGeom>
+                  </pic:spPr>
+                </pic:pic>
+              </a:graphicData>
+            </a:graphic>
+          </wp:inline>
+        </w:drawing>
+      </w:r>
+    </w:p>
+    <w:p>
+      <w:pPr>
+        <w:spacing w:line="240" w:lineRule="auto"/>
+      </w:pPr>
+    </w:p>
+    <w:p>
+      <w:pPr>
+        <w:spacing w:line="240" w:lineRule="auto"/>
+      </w:pPr>
+      <w:r>
+        <w:t xml:space="preserve">Buscar </w:t>
+      </w:r>
+      <w:r>
+        <w:t>recomendação</w:t>
+      </w:r>
+      <w:r>
+        <w:t xml:space="preserve"> por nome</w:t>
+      </w:r>
+    </w:p>
+    <w:p>
+      <w:pPr>
+        <w:spacing w:line="240" w:lineRule="auto"/>
+      </w:pPr>
+    </w:p>
+    <w:p>
+      <w:pPr>
+        <w:spacing w:line="240" w:lineRule="auto"/>
+      </w:pPr>
+      <w:r>
+        <w:drawing>
+          <wp:inline distT="0" distB="0" distL="0" distR="0" wp14:anchorId="3B6DD529" wp14:editId="336F013D">
+            <wp:extent cx="5611008" cy="2819794"/>
+            <wp:effectExtent l="0" t="0" r="0" b="0"/>
+            <wp:docPr id="558171228" name="Grafik 1" descr="Ein Bild, das Text, Screenshot, Software enthält.&#10;&#10;KI-generierte Inhalte können fehlerhaft sein."/>
+            <wp:cNvGraphicFramePr>
+              <a:graphicFrameLocks xmlns:a="http://schemas.openxmlformats.org/drawingml/2006/main" noChangeAspect="1"/>
+            </wp:cNvGraphicFramePr>
+            <a:graphic xmlns:a="http://schemas.openxmlformats.org/drawingml/2006/main">
+              <a:graphicData uri="http://schemas.openxmlformats.org/drawingml/2006/picture">
+                <pic:pic xmlns:pic="http://schemas.openxmlformats.org/drawingml/2006/picture">
+                  <pic:nvPicPr>
+                    <pic:cNvPr id="558171228" name="Grafik 1" descr="Ein Bild, das Text, Screenshot, Software enthält.&#10;&#10;KI-generierte Inhalte können fehlerhaft sein."/>
+                    <pic:cNvPicPr/>
+                  </pic:nvPicPr>
+                  <pic:blipFill>
+                    <a:blip r:embed="rId18"/>
+                    <a:stretch>
+                      <a:fillRect/>
+                    </a:stretch>
+                  </pic:blipFill>
+                  <pic:spPr>
+                    <a:xfrm>
+                      <a:off x="0" y="0"/>
+                      <a:ext cx="5611008" cy="2819794"/>
+                    </a:xfrm>
+                    <a:prstGeom prst="rect">
+                      <a:avLst/>
+                    </a:prstGeom>
+                  </pic:spPr>
+                </pic:pic>
+              </a:graphicData>
+            </a:graphic>
+          </wp:inline>
+        </w:drawing>
+      </w:r>
+    </w:p>
+    <w:p>
+      <w:pPr>
+        <w:spacing w:line="240" w:lineRule="auto"/>
+      </w:pPr>
+      <w:r>
+        <w:t>Recomendação por categoria</w:t>
+      </w:r>
+    </w:p>
+    <w:p>
+      <w:pPr>
+        <w:spacing w:line="240" w:lineRule="auto"/>
+      </w:pPr>
+    </w:p>
+    <w:p>
+      <w:pPr>
+        <w:spacing w:line="240" w:lineRule="auto"/>
+      </w:pPr>
+      <w:r>
+        <w:drawing>
+          <wp:inline distT="0" distB="0" distL="0" distR="0" wp14:anchorId="2EEC7475" wp14:editId="1714A453">
+            <wp:extent cx="5760085" cy="1069340"/>
+            <wp:effectExtent l="0" t="0" r="0" b="0"/>
+            <wp:docPr id="927976435" name="Grafik 1" descr="Ein Bild, das Text, Screenshot, Schrift enthält.&#10;&#10;KI-generierte Inhalte können fehlerhaft sein."/>
+            <wp:cNvGraphicFramePr>
+              <a:graphicFrameLocks xmlns:a="http://schemas.openxmlformats.org/drawingml/2006/main" noChangeAspect="1"/>
+            </wp:cNvGraphicFramePr>
+            <a:graphic xmlns:a="http://schemas.openxmlformats.org/drawingml/2006/main">
+              <a:graphicData uri="http://schemas.openxmlformats.org/drawingml/2006/picture">
+                <pic:pic xmlns:pic="http://schemas.openxmlformats.org/drawingml/2006/picture">
+                  <pic:nvPicPr>
+                    <pic:cNvPr id="927976435" name="Grafik 1" descr="Ein Bild, das Text, Screenshot, Schrift enthält.&#10;&#10;KI-generierte Inhalte können fehlerhaft sein."/>
+                    <pic:cNvPicPr/>
+                  </pic:nvPicPr>
+                  <pic:blipFill>
+                    <a:blip r:embed="rId19"/>
+                    <a:stretch>
+                      <a:fillRect/>
+                    </a:stretch>
+                  </pic:blipFill>
+                  <pic:spPr>
+                    <a:xfrm>
+                      <a:off x="0" y="0"/>
+                      <a:ext cx="5760085" cy="1069340"/>
+                    </a:xfrm>
+                    <a:prstGeom prst="rect">
+                      <a:avLst/>
+                    </a:prstGeom>
+                  </pic:spPr>
+                </pic:pic>
+              </a:graphicData>
+            </a:graphic>
+          </wp:inline>
+        </w:drawing>
+      </w:r>
+    </w:p>
+    <w:p>
+      <w:pPr>
+        <w:spacing w:line="240" w:lineRule="auto"/>
+      </w:pPr>
+    </w:p>
+    <w:p>
+      <w:pPr>
+        <w:spacing w:line="240" w:lineRule="auto"/>
+      </w:pPr>
+    </w:p>
+    <w:p>
+      <w:pPr>
+        <w:spacing w:line="240" w:lineRule="auto"/>
+      </w:pPr>
+      <w:r>
+        <w:t xml:space="preserve">Integração na </w:t>
+      </w:r>
+      <w:proofErr w:type="spellStart"/>
+      <w:r>
+        <w:t>main</w:t>
+      </w:r>
+      <w:proofErr w:type="spellEnd"/>
+    </w:p>
+    <w:p>
+      <w:pPr>
+        <w:spacing w:line="240" w:lineRule="auto"/>
+      </w:pPr>
+    </w:p>
+    <w:p>
+      <w:pPr>
+        <w:spacing w:line="240" w:lineRule="auto"/>
+      </w:pPr>
+      <w:r>
+        <w:drawing>
+          <wp:inline distT="0" distB="0" distL="0" distR="0" wp14:anchorId="4661FBD1" wp14:editId="661CEB26">
+            <wp:extent cx="5468113" cy="3315163"/>
+            <wp:effectExtent l="0" t="0" r="0" b="0"/>
+            <wp:docPr id="1631288737" name="Grafik 1" descr="Ein Bild, das Text, Screenshot, Software enthält.&#10;&#10;KI-generierte Inhalte können fehlerhaft sein."/>
+            <wp:cNvGraphicFramePr>
+              <a:graphicFrameLocks xmlns:a="http://schemas.openxmlformats.org/drawingml/2006/main" noChangeAspect="1"/>
+            </wp:cNvGraphicFramePr>
+            <a:graphic xmlns:a="http://schemas.openxmlformats.org/drawingml/2006/main">
+              <a:graphicData uri="http://schemas.openxmlformats.org/drawingml/2006/picture">
+                <pic:pic xmlns:pic="http://schemas.openxmlformats.org/drawingml/2006/picture">
+                  <pic:nvPicPr>
+                    <pic:cNvPr id="1631288737" name="Grafik 1" descr="Ein Bild, das Text, Screenshot, Software enthält.&#10;&#10;KI-generierte Inhalte können fehlerhaft sein."/>
+                    <pic:cNvPicPr/>
+                  </pic:nvPicPr>
+                  <pic:blipFill>
+                    <a:blip r:embed="rId20"/>
+                    <a:stretch>
+                      <a:fillRect/>
+                    </a:stretch>
+                  </pic:blipFill>
+                  <pic:spPr>
+                    <a:xfrm>
+                      <a:off x="0" y="0"/>
+                      <a:ext cx="5468113" cy="3315163"/>
+                    </a:xfrm>
+                    <a:prstGeom prst="rect">
+                      <a:avLst/>
+                    </a:prstGeom>
+                  </pic:spPr>
+                </pic:pic>
+              </a:graphicData>
+            </a:graphic>
+          </wp:inline>
+        </w:drawing>
+      </w:r>
+    </w:p>
+    <w:p>
+      <w:pPr>
+        <w:spacing w:line="240" w:lineRule="auto"/>
+      </w:pPr>
+    </w:p>
+    <w:p>
+      <w:pPr>
+        <w:spacing w:line="240" w:lineRule="auto"/>
+      </w:pPr>
+    </w:p>
+    <w:p>
+      <w:pPr>
+        <w:spacing w:line="240" w:lineRule="auto"/>
+      </w:pPr>
+    </w:p>
+    <w:p>
+      <w:pPr>
+        <w:spacing w:line="240" w:lineRule="auto"/>
+      </w:pPr>
+    </w:p>
+    <w:p>
+      <w:pPr>
+        <w:spacing w:line="240" w:lineRule="auto"/>
+        <w:ind w:left="720"/>
+        <w:rPr>
+          <w:b/>
+          <w:bCs/>
+        </w:rPr>
+      </w:pPr>
+      <w:r>
+        <w:rPr>
+          <w:b/>
+          <w:bCs/>
+        </w:rPr>
+        <w:t xml:space="preserve">12. </w:t>
+      </w:r>
+      <w:r>
+        <w:rPr>
+          <w:b/>
+          <w:bCs/>
+        </w:rPr>
         <w:t>Referências</w:t>
       </w:r>
-      <w:proofErr w:type="spellEnd"/>
+    </w:p>
+    <w:p>
+      <w:pPr>
+        <w:spacing w:line="240" w:lineRule="auto"/>
+        <w:ind w:left="720"/>
+        <w:rPr>
+          <w:b/>
+          <w:bCs/>
+        </w:rPr>
+      </w:pPr>
+    </w:p>
+    <w:p>
+      <w:pPr>
+        <w:spacing w:line="240" w:lineRule="auto"/>
+        <w:ind w:left="720"/>
+        <w:rPr>
+          <w:b/>
+          <w:bCs/>
+        </w:rPr>
+      </w:pPr>
     </w:p>
     <w:p>
       <w:pPr>
@@ -2683,8 +4715,72 @@
         </w:rPr>
       </w:pPr>
     </w:p>
+    <w:p>
+      <w:pPr>
+        <w:spacing w:line="240" w:lineRule="auto"/>
+      </w:pPr>
+      <w:r>
+        <w:t>CAMILLA</w:t>
+      </w:r>
+      <w:r>
+        <w:t xml:space="preserve"> </w:t>
+      </w:r>
+      <w:r>
+        <w:t>CORREIA</w:t>
+      </w:r>
+      <w:r>
+        <w:t xml:space="preserve">. Análise de complexidade de algoritmos - Big O. Disponível em: GitHub - </w:t>
+      </w:r>
+      <w:proofErr w:type="spellStart"/>
+      <w:r>
+        <w:t>camillacorreia</w:t>
+      </w:r>
+      <w:proofErr w:type="spellEnd"/>
+      <w:r>
+        <w:t>/big-o-</w:t>
+      </w:r>
+      <w:proofErr w:type="spellStart"/>
+      <w:r>
+        <w:t>notation</w:t>
+      </w:r>
+      <w:proofErr w:type="spellEnd"/>
+      <w:r>
+        <w:t>. Acesso em: 18 set. 2025.</w:t>
+      </w:r>
+    </w:p>
+    <w:p>
+      <w:pPr>
+        <w:spacing w:line="240" w:lineRule="auto"/>
+      </w:pPr>
+    </w:p>
+    <w:p>
+      <w:pPr>
+        <w:spacing w:line="240" w:lineRule="auto"/>
+      </w:pPr>
+      <w:r>
+        <w:t>freeCodeCamp.org</w:t>
+      </w:r>
+      <w:proofErr w:type="gramStart"/>
+      <w:r>
+        <w:t>. .</w:t>
+      </w:r>
+      <w:proofErr w:type="gramEnd"/>
+      <w:r>
+        <w:t xml:space="preserve"> O que é a notação Big O: complexidade de tempo e de espaço. 15 dez. 2021. Disponível em: freeCodeCamp.org artigo sobre notação Big O. Acesso em: 18 set. 2025.</w:t>
+      </w:r>
+    </w:p>
+    <w:p>
+      <w:pPr>
+        <w:spacing w:line="240" w:lineRule="auto"/>
+      </w:pPr>
+    </w:p>
+    <w:p>
+      <w:pPr>
+        <w:spacing w:line="240" w:lineRule="auto"/>
+      </w:pPr>
+    </w:p>
     <w:sectPr>
-      <w:footerReference w:type="default" r:id="rId9"/>
+      <w:footerReference w:type="default" r:id="rId21"/>
       <w:pgSz w:w="11906" w:h="16838"/>
       <w:pgMar w:top="1701" w:right="1134" w:bottom="1134" w:left="1701" w:header="709" w:footer="709" w:gutter="0"/>
       <w:pgNumType w:start="1"/>
@@ -2979,6 +5075,304 @@
     </w:lvl>
   </w:abstractNum>
   <w:abstractNum w:abstractNumId="1" w15:restartNumberingAfterBreak="0">
+    <w:nsid w:val="09007705"/>
+    <w:multiLevelType w:val="multilevel"/>
+    <w:tmpl w:val="7322513A"/>
+    <w:lvl w:ilvl="0">
+      <w:start w:val="1"/>
+      <w:numFmt w:val="bullet"/>
+      <w:lvlText w:val=""/>
+      <w:lvlJc w:val="left"/>
+      <w:pPr>
+        <w:tabs>
+          <w:tab w:val="num" w:pos="720"/>
+        </w:tabs>
+        <w:ind w:left="720" w:hanging="360"/>
+      </w:pPr>
+      <w:rPr>
+        <w:rFonts w:ascii="Symbol" w:hAnsi="Symbol" w:hint="default"/>
+        <w:sz w:val="20"/>
+      </w:rPr>
+    </w:lvl>
+    <w:lvl w:ilvl="1" w:tentative="1">
+      <w:start w:val="1"/>
+      <w:numFmt w:val="bullet"/>
+      <w:lvlText w:val="o"/>
+      <w:lvlJc w:val="left"/>
+      <w:pPr>
+        <w:tabs>
+          <w:tab w:val="num" w:pos="1440"/>
+        </w:tabs>
+        <w:ind w:left="1440" w:hanging="360"/>
+      </w:pPr>
+      <w:rPr>
+        <w:rFonts w:ascii="Courier New" w:hAnsi="Courier New" w:hint="default"/>
+        <w:sz w:val="20"/>
+      </w:rPr>
+    </w:lvl>
+    <w:lvl w:ilvl="2" w:tentative="1">
+      <w:start w:val="1"/>
+      <w:numFmt w:val="bullet"/>
+      <w:lvlText w:val=""/>
+      <w:lvlJc w:val="left"/>
+      <w:pPr>
+        <w:tabs>
+          <w:tab w:val="num" w:pos="2160"/>
+        </w:tabs>
+        <w:ind w:left="2160" w:hanging="360"/>
+      </w:pPr>
+      <w:rPr>
+        <w:rFonts w:ascii="Wingdings" w:hAnsi="Wingdings" w:hint="default"/>
+        <w:sz w:val="20"/>
+      </w:rPr>
+    </w:lvl>
+    <w:lvl w:ilvl="3" w:tentative="1">
+      <w:start w:val="1"/>
+      <w:numFmt w:val="bullet"/>
+      <w:lvlText w:val=""/>
+      <w:lvlJc w:val="left"/>
+      <w:pPr>
+        <w:tabs>
+          <w:tab w:val="num" w:pos="2880"/>
+        </w:tabs>
+        <w:ind w:left="2880" w:hanging="360"/>
+      </w:pPr>
+      <w:rPr>
+        <w:rFonts w:ascii="Wingdings" w:hAnsi="Wingdings" w:hint="default"/>
+        <w:sz w:val="20"/>
+      </w:rPr>
+    </w:lvl>
+    <w:lvl w:ilvl="4" w:tentative="1">
+      <w:start w:val="1"/>
+      <w:numFmt w:val="bullet"/>
+      <w:lvlText w:val=""/>
+      <w:lvlJc w:val="left"/>
+      <w:pPr>
+        <w:tabs>
+          <w:tab w:val="num" w:pos="3600"/>
+        </w:tabs>
+        <w:ind w:left="3600" w:hanging="360"/>
+      </w:pPr>
+      <w:rPr>
+        <w:rFonts w:ascii="Wingdings" w:hAnsi="Wingdings" w:hint="default"/>
+        <w:sz w:val="20"/>
+      </w:rPr>
+    </w:lvl>
+    <w:lvl w:ilvl="5" w:tentative="1">
+      <w:start w:val="1"/>
+      <w:numFmt w:val="bullet"/>
+      <w:lvlText w:val=""/>
+      <w:lvlJc w:val="left"/>
+      <w:pPr>
+        <w:tabs>
+          <w:tab w:val="num" w:pos="4320"/>
+        </w:tabs>
+        <w:ind w:left="4320" w:hanging="360"/>
+      </w:pPr>
+      <w:rPr>
+        <w:rFonts w:ascii="Wingdings" w:hAnsi="Wingdings" w:hint="default"/>
+        <w:sz w:val="20"/>
+      </w:rPr>
+    </w:lvl>
+    <w:lvl w:ilvl="6" w:tentative="1">
+      <w:start w:val="1"/>
+      <w:numFmt w:val="bullet"/>
+      <w:lvlText w:val=""/>
+      <w:lvlJc w:val="left"/>
+      <w:pPr>
+        <w:tabs>
+          <w:tab w:val="num" w:pos="5040"/>
+        </w:tabs>
+        <w:ind w:left="5040" w:hanging="360"/>
+      </w:pPr>
+      <w:rPr>
+        <w:rFonts w:ascii="Wingdings" w:hAnsi="Wingdings" w:hint="default"/>
+        <w:sz w:val="20"/>
+      </w:rPr>
+    </w:lvl>
+    <w:lvl w:ilvl="7" w:tentative="1">
+      <w:start w:val="1"/>
+      <w:numFmt w:val="bullet"/>
+      <w:lvlText w:val=""/>
+      <w:lvlJc w:val="left"/>
+      <w:pPr>
+        <w:tabs>
+          <w:tab w:val="num" w:pos="5760"/>
+        </w:tabs>
+        <w:ind w:left="5760" w:hanging="360"/>
+      </w:pPr>
+      <w:rPr>
+        <w:rFonts w:ascii="Wingdings" w:hAnsi="Wingdings" w:hint="default"/>
+        <w:sz w:val="20"/>
+      </w:rPr>
+    </w:lvl>
+    <w:lvl w:ilvl="8" w:tentative="1">
+      <w:start w:val="1"/>
+      <w:numFmt w:val="bullet"/>
+      <w:lvlText w:val=""/>
+      <w:lvlJc w:val="left"/>
+      <w:pPr>
+        <w:tabs>
+          <w:tab w:val="num" w:pos="6480"/>
+        </w:tabs>
+        <w:ind w:left="6480" w:hanging="360"/>
+      </w:pPr>
+      <w:rPr>
+        <w:rFonts w:ascii="Wingdings" w:hAnsi="Wingdings" w:hint="default"/>
+        <w:sz w:val="20"/>
+      </w:rPr>
+    </w:lvl>
+  </w:abstractNum>
+  <w:abstractNum w:abstractNumId="2" w15:restartNumberingAfterBreak="0">
+    <w:nsid w:val="11C73430"/>
+    <w:multiLevelType w:val="multilevel"/>
+    <w:tmpl w:val="B058D410"/>
+    <w:lvl w:ilvl="0">
+      <w:start w:val="1"/>
+      <w:numFmt w:val="bullet"/>
+      <w:lvlText w:val=""/>
+      <w:lvlJc w:val="left"/>
+      <w:pPr>
+        <w:tabs>
+          <w:tab w:val="num" w:pos="720"/>
+        </w:tabs>
+        <w:ind w:left="720" w:hanging="360"/>
+      </w:pPr>
+      <w:rPr>
+        <w:rFonts w:ascii="Symbol" w:hAnsi="Symbol" w:hint="default"/>
+        <w:sz w:val="20"/>
+      </w:rPr>
+    </w:lvl>
+    <w:lvl w:ilvl="1" w:tentative="1">
+      <w:start w:val="1"/>
+      <w:numFmt w:val="bullet"/>
+      <w:lvlText w:val="o"/>
+      <w:lvlJc w:val="left"/>
+      <w:pPr>
+        <w:tabs>
+          <w:tab w:val="num" w:pos="1440"/>
+        </w:tabs>
+        <w:ind w:left="1440" w:hanging="360"/>
+      </w:pPr>
+      <w:rPr>
+        <w:rFonts w:ascii="Courier New" w:hAnsi="Courier New" w:hint="default"/>
+        <w:sz w:val="20"/>
+      </w:rPr>
+    </w:lvl>
+    <w:lvl w:ilvl="2" w:tentative="1">
+      <w:start w:val="1"/>
+      <w:numFmt w:val="bullet"/>
+      <w:lvlText w:val=""/>
+      <w:lvlJc w:val="left"/>
+      <w:pPr>
+        <w:tabs>
+          <w:tab w:val="num" w:pos="2160"/>
+        </w:tabs>
+        <w:ind w:left="2160" w:hanging="360"/>
+      </w:pPr>
+      <w:rPr>
+        <w:rFonts w:ascii="Wingdings" w:hAnsi="Wingdings" w:hint="default"/>
+        <w:sz w:val="20"/>
+      </w:rPr>
+    </w:lvl>
+    <w:lvl w:ilvl="3" w:tentative="1">
+      <w:start w:val="1"/>
+      <w:numFmt w:val="bullet"/>
+      <w:lvlText w:val=""/>
+      <w:lvlJc w:val="left"/>
+      <w:pPr>
+        <w:tabs>
+          <w:tab w:val="num" w:pos="2880"/>
+        </w:tabs>
+        <w:ind w:left="2880" w:hanging="360"/>
+      </w:pPr>
+      <w:rPr>
+        <w:rFonts w:ascii="Wingdings" w:hAnsi="Wingdings" w:hint="default"/>
+        <w:sz w:val="20"/>
+      </w:rPr>
+    </w:lvl>
+    <w:lvl w:ilvl="4" w:tentative="1">
+      <w:start w:val="1"/>
+      <w:numFmt w:val="bullet"/>
+      <w:lvlText w:val=""/>
+      <w:lvlJc w:val="left"/>
+      <w:pPr>
+        <w:tabs>
+          <w:tab w:val="num" w:pos="3600"/>
+        </w:tabs>
+        <w:ind w:left="3600" w:hanging="360"/>
+      </w:pPr>
+      <w:rPr>
+        <w:rFonts w:ascii="Wingdings" w:hAnsi="Wingdings" w:hint="default"/>
+        <w:sz w:val="20"/>
+      </w:rPr>
+    </w:lvl>
+    <w:lvl w:ilvl="5" w:tentative="1">
+      <w:start w:val="1"/>
+      <w:numFmt w:val="bullet"/>
+      <w:lvlText w:val=""/>
+      <w:lvlJc w:val="left"/>
+      <w:pPr>
+        <w:tabs>
+          <w:tab w:val="num" w:pos="4320"/>
+        </w:tabs>
+        <w:ind w:left="4320" w:hanging="360"/>
+      </w:pPr>
+      <w:rPr>
+        <w:rFonts w:ascii="Wingdings" w:hAnsi="Wingdings" w:hint="default"/>
+        <w:sz w:val="20"/>
+      </w:rPr>
+    </w:lvl>
+    <w:lvl w:ilvl="6" w:tentative="1">
+      <w:start w:val="1"/>
+      <w:numFmt w:val="bullet"/>
+      <w:lvlText w:val=""/>
+      <w:lvlJc w:val="left"/>
+      <w:pPr>
+        <w:tabs>
+          <w:tab w:val="num" w:pos="5040"/>
+        </w:tabs>
+        <w:ind w:left="5040" w:hanging="360"/>
+      </w:pPr>
+      <w:rPr>
+        <w:rFonts w:ascii="Wingdings" w:hAnsi="Wingdings" w:hint="default"/>
+        <w:sz w:val="20"/>
+      </w:rPr>
+    </w:lvl>
+    <w:lvl w:ilvl="7" w:tentative="1">
+      <w:start w:val="1"/>
+      <w:numFmt w:val="bullet"/>
+      <w:lvlText w:val=""/>
+      <w:lvlJc w:val="left"/>
+      <w:pPr>
+        <w:tabs>
+          <w:tab w:val="num" w:pos="5760"/>
+        </w:tabs>
+        <w:ind w:left="5760" w:hanging="360"/>
+      </w:pPr>
+      <w:rPr>
+        <w:rFonts w:ascii="Wingdings" w:hAnsi="Wingdings" w:hint="default"/>
+        <w:sz w:val="20"/>
+      </w:rPr>
+    </w:lvl>
+    <w:lvl w:ilvl="8" w:tentative="1">
+      <w:start w:val="1"/>
+      <w:numFmt w:val="bullet"/>
+      <w:lvlText w:val=""/>
+      <w:lvlJc w:val="left"/>
+      <w:pPr>
+        <w:tabs>
+          <w:tab w:val="num" w:pos="6480"/>
+        </w:tabs>
+        <w:ind w:left="6480" w:hanging="360"/>
+      </w:pPr>
+      <w:rPr>
+        <w:rFonts w:ascii="Wingdings" w:hAnsi="Wingdings" w:hint="default"/>
+        <w:sz w:val="20"/>
+      </w:rPr>
+    </w:lvl>
+  </w:abstractNum>
+  <w:abstractNum w:abstractNumId="3" w15:restartNumberingAfterBreak="0">
     <w:nsid w:val="15591DF8"/>
     <w:multiLevelType w:val="multilevel"/>
     <w:tmpl w:val="F330168E"/>
@@ -3127,7 +5521,7 @@
       </w:rPr>
     </w:lvl>
   </w:abstractNum>
-  <w:abstractNum w:abstractNumId="2" w15:restartNumberingAfterBreak="0">
+  <w:abstractNum w:abstractNumId="4" w15:restartNumberingAfterBreak="0">
     <w:nsid w:val="18971167"/>
     <w:multiLevelType w:val="hybridMultilevel"/>
     <w:tmpl w:val="77660B94"/>
@@ -3216,7 +5610,7 @@
       </w:pPr>
     </w:lvl>
   </w:abstractNum>
-  <w:abstractNum w:abstractNumId="3" w15:restartNumberingAfterBreak="0">
+  <w:abstractNum w:abstractNumId="5" w15:restartNumberingAfterBreak="0">
     <w:nsid w:val="1B1B100E"/>
     <w:multiLevelType w:val="multilevel"/>
     <w:tmpl w:val="49DE5050"/>
@@ -3307,7 +5701,7 @@
       </w:pPr>
     </w:lvl>
   </w:abstractNum>
-  <w:abstractNum w:abstractNumId="4" w15:restartNumberingAfterBreak="0">
+  <w:abstractNum w:abstractNumId="6" w15:restartNumberingAfterBreak="0">
     <w:nsid w:val="1C121FB2"/>
     <w:multiLevelType w:val="multilevel"/>
     <w:tmpl w:val="2C90ED64"/>
@@ -3428,7 +5822,7 @@
       </w:pPr>
     </w:lvl>
   </w:abstractNum>
-  <w:abstractNum w:abstractNumId="5" w15:restartNumberingAfterBreak="0">
+  <w:abstractNum w:abstractNumId="7" w15:restartNumberingAfterBreak="0">
     <w:nsid w:val="1C57767D"/>
     <w:multiLevelType w:val="multilevel"/>
     <w:tmpl w:val="D836533A"/>
@@ -3577,7 +5971,7 @@
       </w:rPr>
     </w:lvl>
   </w:abstractNum>
-  <w:abstractNum w:abstractNumId="6" w15:restartNumberingAfterBreak="0">
+  <w:abstractNum w:abstractNumId="8" w15:restartNumberingAfterBreak="0">
     <w:nsid w:val="1D8F3ACD"/>
     <w:multiLevelType w:val="multilevel"/>
     <w:tmpl w:val="FEDE2E26"/>
@@ -3726,7 +6120,7 @@
       </w:rPr>
     </w:lvl>
   </w:abstractNum>
-  <w:abstractNum w:abstractNumId="7" w15:restartNumberingAfterBreak="0">
+  <w:abstractNum w:abstractNumId="9" w15:restartNumberingAfterBreak="0">
     <w:nsid w:val="1FF660A1"/>
     <w:multiLevelType w:val="multilevel"/>
     <w:tmpl w:val="819A65F0"/>
@@ -3875,7 +6269,7 @@
       </w:rPr>
     </w:lvl>
   </w:abstractNum>
-  <w:abstractNum w:abstractNumId="8" w15:restartNumberingAfterBreak="0">
+  <w:abstractNum w:abstractNumId="10" w15:restartNumberingAfterBreak="0">
     <w:nsid w:val="22EE3883"/>
     <w:multiLevelType w:val="multilevel"/>
     <w:tmpl w:val="8E8027EE"/>
@@ -4024,7 +6418,7 @@
       </w:rPr>
     </w:lvl>
   </w:abstractNum>
-  <w:abstractNum w:abstractNumId="9" w15:restartNumberingAfterBreak="0">
+  <w:abstractNum w:abstractNumId="11" w15:restartNumberingAfterBreak="0">
     <w:nsid w:val="2CE91066"/>
     <w:multiLevelType w:val="multilevel"/>
     <w:tmpl w:val="A98C125E"/>
@@ -4173,7 +6567,96 @@
       </w:rPr>
     </w:lvl>
   </w:abstractNum>
-  <w:abstractNum w:abstractNumId="10" w15:restartNumberingAfterBreak="0">
+  <w:abstractNum w:abstractNumId="12" w15:restartNumberingAfterBreak="0">
+    <w:nsid w:val="4A4E65D3"/>
+    <w:multiLevelType w:val="hybridMultilevel"/>
+    <w:tmpl w:val="1212992C"/>
+    <w:lvl w:ilvl="0" w:tplc="D3783790">
+      <w:start w:val="11"/>
+      <w:numFmt w:val="decimal"/>
+      <w:lvlText w:val="%1."/>
+      <w:lvlJc w:val="left"/>
+      <w:pPr>
+        <w:ind w:left="1080" w:hanging="360"/>
+      </w:pPr>
+      <w:rPr>
+        <w:rFonts w:hint="default"/>
+      </w:rPr>
+    </w:lvl>
+    <w:lvl w:ilvl="1" w:tplc="04070019" w:tentative="1">
+      <w:start w:val="1"/>
+      <w:numFmt w:val="lowerLetter"/>
+      <w:lvlText w:val="%2."/>
+      <w:lvlJc w:val="left"/>
+      <w:pPr>
+        <w:ind w:left="1800" w:hanging="360"/>
+      </w:pPr>
+    </w:lvl>
+    <w:lvl w:ilvl="2" w:tplc="0407001B" w:tentative="1">
+      <w:start w:val="1"/>
+      <w:numFmt w:val="lowerRoman"/>
+      <w:lvlText w:val="%3."/>
+      <w:lvlJc w:val="right"/>
+      <w:pPr>
+        <w:ind w:left="2520" w:hanging="180"/>
+      </w:pPr>
+    </w:lvl>
+    <w:lvl w:ilvl="3" w:tplc="0407000F" w:tentative="1">
+      <w:start w:val="1"/>
+      <w:numFmt w:val="decimal"/>
+      <w:lvlText w:val="%4."/>
+      <w:lvlJc w:val="left"/>
+      <w:pPr>
+        <w:ind w:left="3240" w:hanging="360"/>
+      </w:pPr>
+    </w:lvl>
+    <w:lvl w:ilvl="4" w:tplc="04070019" w:tentative="1">
+      <w:start w:val="1"/>
+      <w:numFmt w:val="lowerLetter"/>
+      <w:lvlText w:val="%5."/>
+      <w:lvlJc w:val="left"/>
+      <w:pPr>
+        <w:ind w:left="3960" w:hanging="360"/>
+      </w:pPr>
+    </w:lvl>
+    <w:lvl w:ilvl="5" w:tplc="0407001B" w:tentative="1">
+      <w:start w:val="1"/>
+      <w:numFmt w:val="lowerRoman"/>
+      <w:lvlText w:val="%6."/>
+      <w:lvlJc w:val="right"/>
+      <w:pPr>
+        <w:ind w:left="4680" w:hanging="180"/>
+      </w:pPr>
+    </w:lvl>
+    <w:lvl w:ilvl="6" w:tplc="0407000F" w:tentative="1">
+      <w:start w:val="1"/>
+      <w:numFmt w:val="decimal"/>
+      <w:lvlText w:val="%7."/>
+      <w:lvlJc w:val="left"/>
+      <w:pPr>
+        <w:ind w:left="5400" w:hanging="360"/>
+      </w:pPr>
+    </w:lvl>
+    <w:lvl w:ilvl="7" w:tplc="04070019" w:tentative="1">
+      <w:start w:val="1"/>
+      <w:numFmt w:val="lowerLetter"/>
+      <w:lvlText w:val="%8."/>
+      <w:lvlJc w:val="left"/>
+      <w:pPr>
+        <w:ind w:left="6120" w:hanging="360"/>
+      </w:pPr>
+    </w:lvl>
+    <w:lvl w:ilvl="8" w:tplc="0407001B" w:tentative="1">
+      <w:start w:val="1"/>
+      <w:numFmt w:val="lowerRoman"/>
+      <w:lvlText w:val="%9."/>
+      <w:lvlJc w:val="right"/>
+      <w:pPr>
+        <w:ind w:left="6840" w:hanging="180"/>
+      </w:pPr>
+    </w:lvl>
+  </w:abstractNum>
+  <w:abstractNum w:abstractNumId="13" w15:restartNumberingAfterBreak="0">
     <w:nsid w:val="505E6D3E"/>
     <w:multiLevelType w:val="multilevel"/>
     <w:tmpl w:val="522E2FD4"/>
@@ -4322,7 +6805,156 @@
       </w:rPr>
     </w:lvl>
   </w:abstractNum>
-  <w:abstractNum w:abstractNumId="11" w15:restartNumberingAfterBreak="0">
+  <w:abstractNum w:abstractNumId="14" w15:restartNumberingAfterBreak="0">
+    <w:nsid w:val="53496283"/>
+    <w:multiLevelType w:val="multilevel"/>
+    <w:tmpl w:val="F33C02F6"/>
+    <w:lvl w:ilvl="0">
+      <w:start w:val="1"/>
+      <w:numFmt w:val="bullet"/>
+      <w:lvlText w:val=""/>
+      <w:lvlJc w:val="left"/>
+      <w:pPr>
+        <w:tabs>
+          <w:tab w:val="num" w:pos="720"/>
+        </w:tabs>
+        <w:ind w:left="720" w:hanging="360"/>
+      </w:pPr>
+      <w:rPr>
+        <w:rFonts w:ascii="Symbol" w:hAnsi="Symbol" w:hint="default"/>
+        <w:sz w:val="20"/>
+      </w:rPr>
+    </w:lvl>
+    <w:lvl w:ilvl="1" w:tentative="1">
+      <w:start w:val="1"/>
+      <w:numFmt w:val="bullet"/>
+      <w:lvlText w:val="o"/>
+      <w:lvlJc w:val="left"/>
+      <w:pPr>
+        <w:tabs>
+          <w:tab w:val="num" w:pos="1440"/>
+        </w:tabs>
+        <w:ind w:left="1440" w:hanging="360"/>
+      </w:pPr>
+      <w:rPr>
+        <w:rFonts w:ascii="Courier New" w:hAnsi="Courier New" w:hint="default"/>
+        <w:sz w:val="20"/>
+      </w:rPr>
+    </w:lvl>
+    <w:lvl w:ilvl="2" w:tentative="1">
+      <w:start w:val="1"/>
+      <w:numFmt w:val="bullet"/>
+      <w:lvlText w:val=""/>
+      <w:lvlJc w:val="left"/>
+      <w:pPr>
+        <w:tabs>
+          <w:tab w:val="num" w:pos="2160"/>
+        </w:tabs>
+        <w:ind w:left="2160" w:hanging="360"/>
+      </w:pPr>
+      <w:rPr>
+        <w:rFonts w:ascii="Wingdings" w:hAnsi="Wingdings" w:hint="default"/>
+        <w:sz w:val="20"/>
+      </w:rPr>
+    </w:lvl>
+    <w:lvl w:ilvl="3" w:tentative="1">
+      <w:start w:val="1"/>
+      <w:numFmt w:val="bullet"/>
+      <w:lvlText w:val=""/>
+      <w:lvlJc w:val="left"/>
+      <w:pPr>
+        <w:tabs>
+          <w:tab w:val="num" w:pos="2880"/>
+        </w:tabs>
+        <w:ind w:left="2880" w:hanging="360"/>
+      </w:pPr>
+      <w:rPr>
+        <w:rFonts w:ascii="Wingdings" w:hAnsi="Wingdings" w:hint="default"/>
+        <w:sz w:val="20"/>
+      </w:rPr>
+    </w:lvl>
+    <w:lvl w:ilvl="4" w:tentative="1">
+      <w:start w:val="1"/>
+      <w:numFmt w:val="bullet"/>
+      <w:lvlText w:val=""/>
+      <w:lvlJc w:val="left"/>
+      <w:pPr>
+        <w:tabs>
+          <w:tab w:val="num" w:pos="3600"/>
+        </w:tabs>
+        <w:ind w:left="3600" w:hanging="360"/>
+      </w:pPr>
+      <w:rPr>
+        <w:rFonts w:ascii="Wingdings" w:hAnsi="Wingdings" w:hint="default"/>
+        <w:sz w:val="20"/>
+      </w:rPr>
+    </w:lvl>
+    <w:lvl w:ilvl="5" w:tentative="1">
+      <w:start w:val="1"/>
+      <w:numFmt w:val="bullet"/>
+      <w:lvlText w:val=""/>
+      <w:lvlJc w:val="left"/>
+      <w:pPr>
+        <w:tabs>
+          <w:tab w:val="num" w:pos="4320"/>
+        </w:tabs>
+        <w:ind w:left="4320" w:hanging="360"/>
+      </w:pPr>
+      <w:rPr>
+        <w:rFonts w:ascii="Wingdings" w:hAnsi="Wingdings" w:hint="default"/>
+        <w:sz w:val="20"/>
+      </w:rPr>
+    </w:lvl>
+    <w:lvl w:ilvl="6" w:tentative="1">
+      <w:start w:val="1"/>
+      <w:numFmt w:val="bullet"/>
+      <w:lvlText w:val=""/>
+      <w:lvlJc w:val="left"/>
+      <w:pPr>
+        <w:tabs>
+          <w:tab w:val="num" w:pos="5040"/>
+        </w:tabs>
+        <w:ind w:left="5040" w:hanging="360"/>
+      </w:pPr>
+      <w:rPr>
+        <w:rFonts w:ascii="Wingdings" w:hAnsi="Wingdings" w:hint="default"/>
+        <w:sz w:val="20"/>
+      </w:rPr>
+    </w:lvl>
+    <w:lvl w:ilvl="7" w:tentative="1">
+      <w:start w:val="1"/>
+      <w:numFmt w:val="bullet"/>
+      <w:lvlText w:val=""/>
+      <w:lvlJc w:val="left"/>
+      <w:pPr>
+        <w:tabs>
+          <w:tab w:val="num" w:pos="5760"/>
+        </w:tabs>
+        <w:ind w:left="5760" w:hanging="360"/>
+      </w:pPr>
+      <w:rPr>
+        <w:rFonts w:ascii="Wingdings" w:hAnsi="Wingdings" w:hint="default"/>
+        <w:sz w:val="20"/>
+      </w:rPr>
+    </w:lvl>
+    <w:lvl w:ilvl="8" w:tentative="1">
+      <w:start w:val="1"/>
+      <w:numFmt w:val="bullet"/>
+      <w:lvlText w:val=""/>
+      <w:lvlJc w:val="left"/>
+      <w:pPr>
+        <w:tabs>
+          <w:tab w:val="num" w:pos="6480"/>
+        </w:tabs>
+        <w:ind w:left="6480" w:hanging="360"/>
+      </w:pPr>
+      <w:rPr>
+        <w:rFonts w:ascii="Wingdings" w:hAnsi="Wingdings" w:hint="default"/>
+        <w:sz w:val="20"/>
+      </w:rPr>
+    </w:lvl>
+  </w:abstractNum>
+  <w:abstractNum w:abstractNumId="15" w15:restartNumberingAfterBreak="0">
     <w:nsid w:val="54435983"/>
     <w:multiLevelType w:val="multilevel"/>
     <w:tmpl w:val="820A54FC"/>
@@ -4471,7 +7103,7 @@
       </w:rPr>
     </w:lvl>
   </w:abstractNum>
-  <w:abstractNum w:abstractNumId="12" w15:restartNumberingAfterBreak="0">
+  <w:abstractNum w:abstractNumId="16" w15:restartNumberingAfterBreak="0">
     <w:nsid w:val="6C96026B"/>
     <w:multiLevelType w:val="multilevel"/>
     <w:tmpl w:val="DEE473F6"/>
@@ -4620,7 +7252,7 @@
       </w:rPr>
     </w:lvl>
   </w:abstractNum>
-  <w:abstractNum w:abstractNumId="13" w15:restartNumberingAfterBreak="0">
+  <w:abstractNum w:abstractNumId="17" w15:restartNumberingAfterBreak="0">
     <w:nsid w:val="72F91DE7"/>
     <w:multiLevelType w:val="multilevel"/>
     <w:tmpl w:val="E1D42B88"/>
@@ -4769,7 +7401,7 @@
       </w:rPr>
     </w:lvl>
   </w:abstractNum>
-  <w:abstractNum w:abstractNumId="14" w15:restartNumberingAfterBreak="0">
+  <w:abstractNum w:abstractNumId="18" w15:restartNumberingAfterBreak="0">
     <w:nsid w:val="74B800CC"/>
     <w:multiLevelType w:val="multilevel"/>
     <w:tmpl w:val="A22875E4"/>
@@ -4918,7 +7550,7 @@
       </w:rPr>
     </w:lvl>
   </w:abstractNum>
-  <w:abstractNum w:abstractNumId="15" w15:restartNumberingAfterBreak="0">
+  <w:abstractNum w:abstractNumId="19" w15:restartNumberingAfterBreak="0">
     <w:nsid w:val="7E055B10"/>
     <w:multiLevelType w:val="hybridMultilevel"/>
     <w:tmpl w:val="0D50F1CA"/>
@@ -5008,52 +7640,64 @@
     </w:lvl>
   </w:abstractNum>
   <w:num w:numId="1" w16cid:durableId="728307715">
-    <w:abstractNumId w:val="3"/>
+    <w:abstractNumId w:val="5"/>
   </w:num>
   <w:num w:numId="2" w16cid:durableId="1397818611">
-    <w:abstractNumId w:val="4"/>
+    <w:abstractNumId w:val="6"/>
   </w:num>
   <w:num w:numId="3" w16cid:durableId="1850606255">
-    <w:abstractNumId w:val="11"/>
+    <w:abstractNumId w:val="15"/>
   </w:num>
   <w:num w:numId="4" w16cid:durableId="556205890">
+    <w:abstractNumId w:val="9"/>
+  </w:num>
+  <w:num w:numId="5" w16cid:durableId="1485463709">
+    <w:abstractNumId w:val="8"/>
+  </w:num>
+  <w:num w:numId="6" w16cid:durableId="320885738">
+    <w:abstractNumId w:val="10"/>
+  </w:num>
+  <w:num w:numId="7" w16cid:durableId="1103845520">
+    <w:abstractNumId w:val="17"/>
+  </w:num>
+  <w:num w:numId="8" w16cid:durableId="242377761">
+    <w:abstractNumId w:val="13"/>
+  </w:num>
+  <w:num w:numId="9" w16cid:durableId="924459479">
     <w:abstractNumId w:val="7"/>
   </w:num>
-  <w:num w:numId="5" w16cid:durableId="1485463709">
-    <w:abstractNumId w:val="6"/>
-  </w:num>
-  <w:num w:numId="6" w16cid:durableId="320885738">
-    <w:abstractNumId w:val="8"/>
-  </w:num>
-  <w:num w:numId="7" w16cid:durableId="1103845520">
-    <w:abstractNumId w:val="13"/>
-  </w:num>
-  <w:num w:numId="8" w16cid:durableId="242377761">
-    <w:abstractNumId w:val="10"/>
-  </w:num>
-  <w:num w:numId="9" w16cid:durableId="924459479">
-    <w:abstractNumId w:val="5"/>
-  </w:num>
   <w:num w:numId="10" w16cid:durableId="560561988">
-    <w:abstractNumId w:val="14"/>
+    <w:abstractNumId w:val="18"/>
   </w:num>
   <w:num w:numId="11" w16cid:durableId="1457141633">
-    <w:abstractNumId w:val="1"/>
+    <w:abstractNumId w:val="3"/>
   </w:num>
   <w:num w:numId="12" w16cid:durableId="1002776535">
     <w:abstractNumId w:val="0"/>
   </w:num>
   <w:num w:numId="13" w16cid:durableId="13657053">
-    <w:abstractNumId w:val="9"/>
+    <w:abstractNumId w:val="11"/>
   </w:num>
   <w:num w:numId="14" w16cid:durableId="389957669">
+    <w:abstractNumId w:val="16"/>
+  </w:num>
+  <w:num w:numId="15" w16cid:durableId="1752703883">
+    <w:abstractNumId w:val="4"/>
+  </w:num>
+  <w:num w:numId="16" w16cid:durableId="242691185">
+    <w:abstractNumId w:val="19"/>
+  </w:num>
+  <w:num w:numId="17" w16cid:durableId="2096974812">
     <w:abstractNumId w:val="12"/>
   </w:num>
-  <w:num w:numId="15" w16cid:durableId="1752703883">
+  <w:num w:numId="18" w16cid:durableId="1444379902">
+    <w:abstractNumId w:val="1"/>
+  </w:num>
+  <w:num w:numId="19" w16cid:durableId="213200294">
+    <w:abstractNumId w:val="14"/>
+  </w:num>
+  <w:num w:numId="20" w16cid:durableId="1995987957">
     <w:abstractNumId w:val="2"/>
-  </w:num>
-  <w:num w:numId="16" w16cid:durableId="242691185">
-    <w:abstractNumId w:val="15"/>
   </w:num>
 </w:numbering>
 </file>
@@ -6872,6 +9516,10 @@
 </go:gDocsCustomXmlDataStorage>
 </file>
 
+<file path=customXml/item2.xml><?xml version="1.0" encoding="utf-8"?>
+<b:Sources xmlns:b="http://schemas.openxmlformats.org/officeDocument/2006/bibliography" xmlns="http://schemas.openxmlformats.org/officeDocument/2006/bibliography" SelectedStyle="\APASixthEditionOfficeOnline.xsl" StyleName="APA" Version="6"/>
+</file>
+
 <file path=customXml/itemProps1.xml><?xml version="1.0" encoding="utf-8"?>
 <ds:datastoreItem xmlns:ds="http://schemas.openxmlformats.org/officeDocument/2006/customXml" ds:itemID="{11111111-1234-1234-1234-123412341234}">
   <ds:schemaRefs>
@@ -6879,4 +9527,12 @@
     <ds:schemaRef ds:uri="http://schemas.openxmlformats.org/officeDocument/2006/relationships"/>
   </ds:schemaRefs>
 </ds:datastoreItem>
+</file>
+
+<file path=customXml/itemProps2.xml><?xml version="1.0" encoding="utf-8"?>
+<ds:datastoreItem xmlns:ds="http://schemas.openxmlformats.org/officeDocument/2006/customXml" ds:itemID="{B7545775-DFF8-43D6-8C2F-9B0FED63CBDF}">
+  <ds:schemaRefs>
+    <ds:schemaRef ds:uri="http://schemas.openxmlformats.org/officeDocument/2006/bibliography"/>
+  </ds:schemaRefs>
+</ds:datastoreItem>
 </file>
</xml_diff>